<commit_message>
Updated UI Customization guide from Will.
</commit_message>
<xml_diff>
--- a/docs/2.2/CloudStack2.2UserInterfaceCustomization.docx
+++ b/docs/2.2/CloudStack2.2UserInterfaceCustomization.docx
@@ -1,6 +1,6 @@
 
 <file path=word/document.xml><?xml version="1.0" encoding="utf-8"?>
-<w:document xmlns:ve="http://schemas.openxmlformats.org/markup-compatibility/2006" xmlns:o="urn:schemas-microsoft-com:office:office" xmlns:r="http://schemas.openxmlformats.org/officeDocument/2006/relationships" xmlns:m="http://schemas.openxmlformats.org/officeDocument/2006/math" xmlns:v="urn:schemas-microsoft-com:vml" xmlns:wp="http://schemas.openxmlformats.org/drawingml/2006/wordprocessingDrawing" xmlns:w10="urn:schemas-microsoft-com:office:word" xmlns:w="http://schemas.openxmlformats.org/wordprocessingml/2006/main" xmlns:wne="http://schemas.microsoft.com/office/word/2006/wordml">
+<w:document xmlns:wpc="http://schemas.microsoft.com/office/word/2010/wordprocessingCanvas" xmlns:mc="http://schemas.openxmlformats.org/markup-compatibility/2006" xmlns:o="urn:schemas-microsoft-com:office:office" xmlns:r="http://schemas.openxmlformats.org/officeDocument/2006/relationships" xmlns:m="http://schemas.openxmlformats.org/officeDocument/2006/math" xmlns:v="urn:schemas-microsoft-com:vml" xmlns:wp14="http://schemas.microsoft.com/office/word/2010/wordprocessingDrawing" xmlns:wp="http://schemas.openxmlformats.org/drawingml/2006/wordprocessingDrawing" xmlns:w10="urn:schemas-microsoft-com:office:word" xmlns:w="http://schemas.openxmlformats.org/wordprocessingml/2006/main" xmlns:w14="http://schemas.microsoft.com/office/word/2010/wordml" xmlns:wpg="http://schemas.microsoft.com/office/word/2010/wordprocessingGroup" xmlns:wpi="http://schemas.microsoft.com/office/word/2010/wordprocessingInk" xmlns:wne="http://schemas.microsoft.com/office/word/2006/wordml" xmlns:wps="http://schemas.microsoft.com/office/word/2010/wordprocessingShape" mc:Ignorable="w14 wp14">
   <w:body>
     <w:p>
       <w:pPr>
@@ -49,7 +49,36 @@
           <w:sz w:val="28"/>
           <w:szCs w:val="28"/>
         </w:rPr>
-        <w:t>February, 2011</w:t>
+        <w:fldChar w:fldCharType="begin"/>
+      </w:r>
+      <w:r>
+        <w:rPr>
+          <w:sz w:val="28"/>
+          <w:szCs w:val="28"/>
+        </w:rPr>
+        <w:instrText xml:space="preserve"> DATE  \@ "MMMM d, yyyy"  \* MERGEFORMAT </w:instrText>
+      </w:r>
+      <w:r>
+        <w:rPr>
+          <w:sz w:val="28"/>
+          <w:szCs w:val="28"/>
+        </w:rPr>
+        <w:fldChar w:fldCharType="separate"/>
+      </w:r>
+      <w:r>
+        <w:rPr>
+          <w:noProof/>
+          <w:sz w:val="28"/>
+          <w:szCs w:val="28"/>
+        </w:rPr>
+        <w:t>May 9, 2011</w:t>
+      </w:r>
+      <w:r>
+        <w:rPr>
+          <w:sz w:val="28"/>
+          <w:szCs w:val="28"/>
+        </w:rPr>
+        <w:fldChar w:fldCharType="end"/>
       </w:r>
     </w:p>
     <w:p>
@@ -73,19 +102,15 @@
     <w:p>
       <w:pPr>
         <w:jc w:val="center"/>
-        <w:rPr>
-          <w:sz w:val="28"/>
-          <w:szCs w:val="28"/>
-        </w:rPr>
-      </w:pPr>
+      </w:pPr>
+      <w:r>
+        <w:br w:type="page"/>
+      </w:r>
     </w:p>
     <w:p>
       <w:pPr>
         <w:jc w:val="center"/>
       </w:pPr>
-      <w:r>
-        <w:br w:type="page"/>
-      </w:r>
     </w:p>
     <w:p>
       <w:pPr>
@@ -208,35 +233,47 @@
       </w:pPr>
     </w:p>
     <w:p>
-      <w:pPr>
-        <w:jc w:val="center"/>
-      </w:pPr>
-    </w:p>
-    <w:p>
+      <w:proofErr w:type="gramStart"/>
       <w:r>
         <w:t>© 2010</w:t>
       </w:r>
       <w:r>
+        <w:t>, 2011</w:t>
+      </w:r>
+      <w:r>
         <w:t xml:space="preserve"> </w:t>
       </w:r>
-      <w:r>
-        <w:t>Cloud.com,</w:t>
-      </w:r>
-      <w:r>
-        <w:t xml:space="preserve"> Inc. All rights reserved</w:t>
+      <w:proofErr w:type="spellStart"/>
+      <w:r>
+        <w:t>Cloud.com</w:t>
+      </w:r>
+      <w:proofErr w:type="spellEnd"/>
+      <w:r>
+        <w:t>,</w:t>
+      </w:r>
+      <w:r>
+        <w:t xml:space="preserve"> Inc.</w:t>
+      </w:r>
+      <w:proofErr w:type="gramEnd"/>
+      <w:r>
+        <w:t xml:space="preserve"> All rights reserved</w:t>
       </w:r>
       <w:r>
         <w:t xml:space="preserve">. Specifications are subject to change without notice. The </w:t>
       </w:r>
+      <w:proofErr w:type="spellStart"/>
       <w:r>
         <w:t>Cloud.com</w:t>
       </w:r>
+      <w:proofErr w:type="spellEnd"/>
       <w:r>
         <w:t xml:space="preserve"> logo, </w:t>
       </w:r>
+      <w:proofErr w:type="spellStart"/>
       <w:r>
         <w:t>Cloud.com</w:t>
       </w:r>
+      <w:proofErr w:type="spellEnd"/>
       <w:r>
         <w:t xml:space="preserve">, </w:t>
       </w:r>
@@ -259,9 +296,11 @@
       <w:r>
         <w:t xml:space="preserve"> are trademarks or registered trademarks of </w:t>
       </w:r>
+      <w:proofErr w:type="spellStart"/>
       <w:r>
         <w:t>Cloud.com</w:t>
       </w:r>
+      <w:proofErr w:type="spellEnd"/>
       <w:r>
         <w:t>, Inc. All other brands or products are trademarks or registered trademarks of their respective holders.</w:t>
       </w:r>
@@ -304,7 +343,7 @@
       <w:r>
         <w:fldChar w:fldCharType="separate"/>
       </w:r>
-      <w:hyperlink w:anchor="_Toc284863588" w:history="1">
+      <w:hyperlink w:anchor="_Toc285200542" w:history="1">
         <w:r>
           <w:rPr>
             <w:rStyle w:val="Hyperlink"/>
@@ -348,7 +387,7 @@
             <w:noProof/>
             <w:webHidden/>
           </w:rPr>
-          <w:instrText xml:space="preserve"> PAGEREF _Toc284863588 \h </w:instrText>
+          <w:instrText xml:space="preserve"> PAGEREF _Toc285200542 \h </w:instrText>
         </w:r>
         <w:r>
           <w:rPr>
@@ -394,7 +433,7 @@
           <w:lang w:bidi="ar-SA"/>
         </w:rPr>
       </w:pPr>
-      <w:hyperlink w:anchor="_Toc284863589" w:history="1">
+      <w:hyperlink w:anchor="_Toc285200543" w:history="1">
         <w:r>
           <w:rPr>
             <w:rStyle w:val="Hyperlink"/>
@@ -438,7 +477,7 @@
             <w:noProof/>
             <w:webHidden/>
           </w:rPr>
-          <w:instrText xml:space="preserve"> PAGEREF _Toc284863589 \h </w:instrText>
+          <w:instrText xml:space="preserve"> PAGEREF _Toc285200543 \h </w:instrText>
         </w:r>
         <w:r>
           <w:rPr>
@@ -484,7 +523,7 @@
           <w:lang w:bidi="ar-SA"/>
         </w:rPr>
       </w:pPr>
-      <w:hyperlink w:anchor="_Toc284863590" w:history="1">
+      <w:hyperlink w:anchor="_Toc285200544" w:history="1">
         <w:r>
           <w:rPr>
             <w:rStyle w:val="Hyperlink"/>
@@ -528,7 +567,7 @@
             <w:noProof/>
             <w:webHidden/>
           </w:rPr>
-          <w:instrText xml:space="preserve"> PAGEREF _Toc284863590 \h </w:instrText>
+          <w:instrText xml:space="preserve"> PAGEREF _Toc285200544 \h </w:instrText>
         </w:r>
         <w:r>
           <w:rPr>
@@ -574,7 +613,7 @@
           <w:lang w:bidi="ar-SA"/>
         </w:rPr>
       </w:pPr>
-      <w:hyperlink w:anchor="_Toc284863591" w:history="1">
+      <w:hyperlink w:anchor="_Toc285200545" w:history="1">
         <w:r>
           <w:rPr>
             <w:rStyle w:val="Hyperlink"/>
@@ -618,7 +657,7 @@
             <w:noProof/>
             <w:webHidden/>
           </w:rPr>
-          <w:instrText xml:space="preserve"> PAGEREF _Toc284863591 \h </w:instrText>
+          <w:instrText xml:space="preserve"> PAGEREF _Toc285200545 \h </w:instrText>
         </w:r>
         <w:r>
           <w:rPr>
@@ -664,7 +703,7 @@
           <w:lang w:bidi="ar-SA"/>
         </w:rPr>
       </w:pPr>
-      <w:hyperlink w:anchor="_Toc284863592" w:history="1">
+      <w:hyperlink w:anchor="_Toc285200546" w:history="1">
         <w:r>
           <w:rPr>
             <w:rStyle w:val="Hyperlink"/>
@@ -708,7 +747,7 @@
             <w:noProof/>
             <w:webHidden/>
           </w:rPr>
-          <w:instrText xml:space="preserve"> PAGEREF _Toc284863592 \h </w:instrText>
+          <w:instrText xml:space="preserve"> PAGEREF _Toc285200546 \h </w:instrText>
         </w:r>
         <w:r>
           <w:rPr>
@@ -754,7 +793,7 @@
           <w:lang w:bidi="ar-SA"/>
         </w:rPr>
       </w:pPr>
-      <w:hyperlink w:anchor="_Toc284863593" w:history="1">
+      <w:hyperlink w:anchor="_Toc285200547" w:history="1">
         <w:r>
           <w:rPr>
             <w:rStyle w:val="Hyperlink"/>
@@ -798,7 +837,7 @@
             <w:noProof/>
             <w:webHidden/>
           </w:rPr>
-          <w:instrText xml:space="preserve"> PAGEREF _Toc284863593 \h </w:instrText>
+          <w:instrText xml:space="preserve"> PAGEREF _Toc285200547 \h </w:instrText>
         </w:r>
         <w:r>
           <w:rPr>
@@ -844,7 +883,7 @@
           <w:lang w:bidi="ar-SA"/>
         </w:rPr>
       </w:pPr>
-      <w:hyperlink w:anchor="_Toc284863594" w:history="1">
+      <w:hyperlink w:anchor="_Toc285200548" w:history="1">
         <w:r>
           <w:rPr>
             <w:rStyle w:val="Hyperlink"/>
@@ -888,7 +927,7 @@
             <w:noProof/>
             <w:webHidden/>
           </w:rPr>
-          <w:instrText xml:space="preserve"> PAGEREF _Toc284863594 \h </w:instrText>
+          <w:instrText xml:space="preserve"> PAGEREF _Toc285200548 \h </w:instrText>
         </w:r>
         <w:r>
           <w:rPr>
@@ -934,7 +973,7 @@
           <w:lang w:bidi="ar-SA"/>
         </w:rPr>
       </w:pPr>
-      <w:hyperlink w:anchor="_Toc284863595" w:history="1">
+      <w:hyperlink w:anchor="_Toc285200549" w:history="1">
         <w:r>
           <w:rPr>
             <w:rStyle w:val="Hyperlink"/>
@@ -978,7 +1017,7 @@
             <w:noProof/>
             <w:webHidden/>
           </w:rPr>
-          <w:instrText xml:space="preserve"> PAGEREF _Toc284863595 \h </w:instrText>
+          <w:instrText xml:space="preserve"> PAGEREF _Toc285200549 \h </w:instrText>
         </w:r>
         <w:r>
           <w:rPr>
@@ -1024,7 +1063,7 @@
           <w:lang w:bidi="ar-SA"/>
         </w:rPr>
       </w:pPr>
-      <w:hyperlink w:anchor="_Toc284863596" w:history="1">
+      <w:hyperlink w:anchor="_Toc285200550" w:history="1">
         <w:r>
           <w:rPr>
             <w:rStyle w:val="Hyperlink"/>
@@ -1047,6 +1086,96 @@
             <w:rStyle w:val="Hyperlink"/>
             <w:noProof/>
           </w:rPr>
+          <w:t>Localization</w:t>
+        </w:r>
+        <w:r>
+          <w:rPr>
+            <w:noProof/>
+            <w:webHidden/>
+          </w:rPr>
+          <w:tab/>
+        </w:r>
+        <w:r>
+          <w:rPr>
+            <w:noProof/>
+            <w:webHidden/>
+          </w:rPr>
+          <w:fldChar w:fldCharType="begin"/>
+        </w:r>
+        <w:r>
+          <w:rPr>
+            <w:noProof/>
+            <w:webHidden/>
+          </w:rPr>
+          <w:instrText xml:space="preserve"> PAGEREF _Toc285200550 \h </w:instrText>
+        </w:r>
+        <w:r>
+          <w:rPr>
+            <w:noProof/>
+            <w:webHidden/>
+          </w:rPr>
+        </w:r>
+        <w:r>
+          <w:rPr>
+            <w:noProof/>
+            <w:webHidden/>
+          </w:rPr>
+          <w:fldChar w:fldCharType="separate"/>
+        </w:r>
+        <w:r>
+          <w:rPr>
+            <w:noProof/>
+            <w:webHidden/>
+          </w:rPr>
+          <w:t>8</w:t>
+        </w:r>
+        <w:r>
+          <w:rPr>
+            <w:noProof/>
+            <w:webHidden/>
+          </w:rPr>
+          <w:fldChar w:fldCharType="end"/>
+        </w:r>
+      </w:hyperlink>
+    </w:p>
+    <w:p>
+      <w:pPr>
+        <w:pStyle w:val="TOC3"/>
+        <w:tabs>
+          <w:tab w:val="left" w:pos="1100"/>
+          <w:tab w:val="right" w:leader="dot" w:pos="10790"/>
+        </w:tabs>
+        <w:rPr>
+          <w:rFonts w:asciiTheme="minorHAnsi" w:eastAsiaTheme="minorEastAsia" w:hAnsiTheme="minorHAnsi" w:cstheme="minorBidi"/>
+          <w:noProof/>
+          <w:sz w:val="22"/>
+          <w:szCs w:val="22"/>
+          <w:lang w:bidi="ar-SA"/>
+        </w:rPr>
+      </w:pPr>
+      <w:hyperlink w:anchor="_Toc285200551" w:history="1">
+        <w:r>
+          <w:rPr>
+            <w:rStyle w:val="Hyperlink"/>
+            <w:noProof/>
+          </w:rPr>
+          <w:t>2.3.3</w:t>
+        </w:r>
+        <w:r>
+          <w:rPr>
+            <w:rFonts w:asciiTheme="minorHAnsi" w:eastAsiaTheme="minorEastAsia" w:hAnsiTheme="minorHAnsi" w:cstheme="minorBidi"/>
+            <w:noProof/>
+            <w:sz w:val="22"/>
+            <w:szCs w:val="22"/>
+            <w:lang w:bidi="ar-SA"/>
+          </w:rPr>
+          <w:tab/>
+        </w:r>
+        <w:r>
+          <w:rPr>
+            <w:rStyle w:val="Hyperlink"/>
+            <w:noProof/>
+          </w:rPr>
           <w:t>Changing Session Timeout</w:t>
         </w:r>
         <w:r>
@@ -1068,7 +1197,7 @@
             <w:noProof/>
             <w:webHidden/>
           </w:rPr>
-          <w:instrText xml:space="preserve"> PAGEREF _Toc284863596 \h </w:instrText>
+          <w:instrText xml:space="preserve"> PAGEREF _Toc285200551 \h </w:instrText>
         </w:r>
         <w:r>
           <w:rPr>
@@ -1114,7 +1243,7 @@
           <w:lang w:bidi="ar-SA"/>
         </w:rPr>
       </w:pPr>
-      <w:hyperlink w:anchor="_Toc284863597" w:history="1">
+      <w:hyperlink w:anchor="_Toc285200552" w:history="1">
         <w:r>
           <w:rPr>
             <w:rStyle w:val="Hyperlink"/>
@@ -1158,7 +1287,7 @@
             <w:noProof/>
             <w:webHidden/>
           </w:rPr>
-          <w:instrText xml:space="preserve"> PAGEREF _Toc284863597 \h </w:instrText>
+          <w:instrText xml:space="preserve"> PAGEREF _Toc285200552 \h </w:instrText>
         </w:r>
         <w:r>
           <w:rPr>
@@ -1178,7 +1307,7 @@
             <w:noProof/>
             <w:webHidden/>
           </w:rPr>
-          <w:t>8</w:t>
+          <w:t>9</w:t>
         </w:r>
         <w:r>
           <w:rPr>
@@ -1204,7 +1333,7 @@
           <w:lang w:bidi="ar-SA"/>
         </w:rPr>
       </w:pPr>
-      <w:hyperlink w:anchor="_Toc284863598" w:history="1">
+      <w:hyperlink w:anchor="_Toc285200553" w:history="1">
         <w:r>
           <w:rPr>
             <w:rStyle w:val="Hyperlink"/>
@@ -1248,7 +1377,7 @@
             <w:noProof/>
             <w:webHidden/>
           </w:rPr>
-          <w:instrText xml:space="preserve"> PAGEREF _Toc284863598 \h </w:instrText>
+          <w:instrText xml:space="preserve"> PAGEREF _Toc285200553 \h </w:instrText>
         </w:r>
         <w:r>
           <w:rPr>
@@ -1268,7 +1397,7 @@
             <w:noProof/>
             <w:webHidden/>
           </w:rPr>
-          <w:t>8</w:t>
+          <w:t>9</w:t>
         </w:r>
         <w:r>
           <w:rPr>
@@ -1294,7 +1423,7 @@
           <w:lang w:bidi="ar-SA"/>
         </w:rPr>
       </w:pPr>
-      <w:hyperlink w:anchor="_Toc284863599" w:history="1">
+      <w:hyperlink w:anchor="_Toc285200554" w:history="1">
         <w:r>
           <w:rPr>
             <w:rStyle w:val="Hyperlink"/>
@@ -1338,7 +1467,7 @@
             <w:noProof/>
             <w:webHidden/>
           </w:rPr>
-          <w:instrText xml:space="preserve"> PAGEREF _Toc284863599 \h </w:instrText>
+          <w:instrText xml:space="preserve"> PAGEREF _Toc285200554 \h </w:instrText>
         </w:r>
         <w:r>
           <w:rPr>
@@ -1384,7 +1513,7 @@
           <w:lang w:bidi="ar-SA"/>
         </w:rPr>
       </w:pPr>
-      <w:hyperlink w:anchor="_Toc284863600" w:history="1">
+      <w:hyperlink w:anchor="_Toc285200555" w:history="1">
         <w:r>
           <w:rPr>
             <w:rStyle w:val="Hyperlink"/>
@@ -1428,7 +1557,7 @@
             <w:noProof/>
             <w:webHidden/>
           </w:rPr>
-          <w:instrText xml:space="preserve"> PAGEREF _Toc284863600 \h </w:instrText>
+          <w:instrText xml:space="preserve"> PAGEREF _Toc285200555 \h </w:instrText>
         </w:r>
         <w:r>
           <w:rPr>
@@ -1448,7 +1577,7 @@
             <w:noProof/>
             <w:webHidden/>
           </w:rPr>
-          <w:t>9</w:t>
+          <w:t>10</w:t>
         </w:r>
         <w:r>
           <w:rPr>
@@ -1468,7 +1597,7 @@
       <w:pPr>
         <w:pStyle w:val="Heading1"/>
       </w:pPr>
-      <w:bookmarkStart w:id="0" w:name="_Toc284863588"/>
+      <w:bookmarkStart w:id="0" w:name="_Toc285200542"/>
       <w:r>
         <w:lastRenderedPageBreak/>
         <w:t>Introduction</w:t>
@@ -1573,13 +1702,49 @@
       <w:r>
         <w:t xml:space="preserve"> You can access the 2.2. API via the link : </w:t>
       </w:r>
-      <w:hyperlink r:id="rId8" w:history="1">
+      <w:hyperlink r:id="rId9" w:history="1">
         <w:r>
           <w:rPr>
             <w:rStyle w:val="Hyperlink"/>
           </w:rPr>
-          <w:t>http://download.cloud.com/releases/2.2/api/TOC_Global_Admin.html</w:t>
-        </w:r>
+          <w:t>http://</w:t>
+        </w:r>
+        <w:proofErr w:type="spellStart"/>
+        <w:r>
+          <w:rPr>
+            <w:rStyle w:val="Hyperlink"/>
+          </w:rPr>
+          <w:t>download.cloud.com</w:t>
+        </w:r>
+        <w:proofErr w:type="spellEnd"/>
+        <w:r>
+          <w:rPr>
+            <w:rStyle w:val="Hyperlink"/>
+          </w:rPr>
+          <w:t>/releases/2.2/</w:t>
+        </w:r>
+        <w:proofErr w:type="spellStart"/>
+        <w:r>
+          <w:rPr>
+            <w:rStyle w:val="Hyperlink"/>
+          </w:rPr>
+          <w:t>api</w:t>
+        </w:r>
+        <w:proofErr w:type="spellEnd"/>
+        <w:r>
+          <w:rPr>
+            <w:rStyle w:val="Hyperlink"/>
+          </w:rPr>
+          <w:t>/</w:t>
+        </w:r>
+        <w:proofErr w:type="spellStart"/>
+        <w:r>
+          <w:rPr>
+            <w:rStyle w:val="Hyperlink"/>
+          </w:rPr>
+          <w:t>TOC_Global_Admin.html</w:t>
+        </w:r>
+        <w:proofErr w:type="spellEnd"/>
       </w:hyperlink>
     </w:p>
     <w:p>
@@ -1601,13 +1766,49 @@
       <w:r>
         <w:t xml:space="preserve"> You can access the 2.2 API via the link :  </w:t>
       </w:r>
-      <w:hyperlink r:id="rId9" w:history="1">
+      <w:hyperlink r:id="rId10" w:history="1">
         <w:r>
           <w:rPr>
             <w:rStyle w:val="Hyperlink"/>
           </w:rPr>
-          <w:t>http://download.cloud.com/releases/2.2/api/TOC_Domain_Admin.html</w:t>
-        </w:r>
+          <w:t>http://</w:t>
+        </w:r>
+        <w:proofErr w:type="spellStart"/>
+        <w:r>
+          <w:rPr>
+            <w:rStyle w:val="Hyperlink"/>
+          </w:rPr>
+          <w:t>download.cloud.com</w:t>
+        </w:r>
+        <w:proofErr w:type="spellEnd"/>
+        <w:r>
+          <w:rPr>
+            <w:rStyle w:val="Hyperlink"/>
+          </w:rPr>
+          <w:t>/releases/2.2/</w:t>
+        </w:r>
+        <w:proofErr w:type="spellStart"/>
+        <w:r>
+          <w:rPr>
+            <w:rStyle w:val="Hyperlink"/>
+          </w:rPr>
+          <w:t>api</w:t>
+        </w:r>
+        <w:proofErr w:type="spellEnd"/>
+        <w:r>
+          <w:rPr>
+            <w:rStyle w:val="Hyperlink"/>
+          </w:rPr>
+          <w:t>/</w:t>
+        </w:r>
+        <w:proofErr w:type="spellStart"/>
+        <w:r>
+          <w:rPr>
+            <w:rStyle w:val="Hyperlink"/>
+          </w:rPr>
+          <w:t>TOC_Domain_Admin.html</w:t>
+        </w:r>
+        <w:proofErr w:type="spellEnd"/>
       </w:hyperlink>
     </w:p>
     <w:p>
@@ -1641,13 +1842,49 @@
       <w:r>
         <w:t xml:space="preserve"> You can access the 2.2 API via the link :  </w:t>
       </w:r>
-      <w:hyperlink r:id="rId10" w:history="1">
+      <w:hyperlink r:id="rId11" w:history="1">
         <w:r>
           <w:rPr>
             <w:rStyle w:val="Hyperlink"/>
           </w:rPr>
-          <w:t>http://download.cloud.com/releases/2.2/api/TOC_User.html</w:t>
-        </w:r>
+          <w:t>http://</w:t>
+        </w:r>
+        <w:proofErr w:type="spellStart"/>
+        <w:r>
+          <w:rPr>
+            <w:rStyle w:val="Hyperlink"/>
+          </w:rPr>
+          <w:t>download.cloud.com</w:t>
+        </w:r>
+        <w:proofErr w:type="spellEnd"/>
+        <w:r>
+          <w:rPr>
+            <w:rStyle w:val="Hyperlink"/>
+          </w:rPr>
+          <w:t>/releases/2.2/</w:t>
+        </w:r>
+        <w:proofErr w:type="spellStart"/>
+        <w:r>
+          <w:rPr>
+            <w:rStyle w:val="Hyperlink"/>
+          </w:rPr>
+          <w:t>api</w:t>
+        </w:r>
+        <w:proofErr w:type="spellEnd"/>
+        <w:r>
+          <w:rPr>
+            <w:rStyle w:val="Hyperlink"/>
+          </w:rPr>
+          <w:t>/</w:t>
+        </w:r>
+        <w:proofErr w:type="spellStart"/>
+        <w:r>
+          <w:rPr>
+            <w:rStyle w:val="Hyperlink"/>
+          </w:rPr>
+          <w:t>TOC_User.html</w:t>
+        </w:r>
+        <w:proofErr w:type="spellEnd"/>
       </w:hyperlink>
     </w:p>
     <w:p>
@@ -1659,7 +1896,7 @@
       <w:pPr>
         <w:pStyle w:val="Heading2"/>
       </w:pPr>
-      <w:bookmarkStart w:id="1" w:name="_Toc284863589"/>
+      <w:bookmarkStart w:id="1" w:name="_Toc285200543"/>
       <w:r>
         <w:t>License</w:t>
       </w:r>
@@ -1667,7 +1904,15 @@
     </w:p>
     <w:p>
       <w:r>
-        <w:t>The entire user interface is released under the GNU General Public License v3 or later.</w:t>
+        <w:t xml:space="preserve">The entire user interface is released under the GNU General Public License </w:t>
+      </w:r>
+      <w:proofErr w:type="spellStart"/>
+      <w:r>
+        <w:t>v3</w:t>
+      </w:r>
+      <w:proofErr w:type="spellEnd"/>
+      <w:r>
+        <w:t xml:space="preserve"> or later.</w:t>
       </w:r>
     </w:p>
     <w:p>
@@ -1679,12 +1924,26 @@
       <w:r>
         <w:t xml:space="preserve">You should have received a copy of the GNU General Public License along with this program. If not, see </w:t>
       </w:r>
-      <w:hyperlink r:id="rId11" w:history="1">
+      <w:hyperlink r:id="rId12" w:history="1">
         <w:r>
           <w:rPr>
             <w:rStyle w:val="Hyperlink"/>
           </w:rPr>
-          <w:t>http://www.gnu.org/licenses</w:t>
+          <w:t>http://</w:t>
+        </w:r>
+        <w:proofErr w:type="spellStart"/>
+        <w:r>
+          <w:rPr>
+            <w:rStyle w:val="Hyperlink"/>
+          </w:rPr>
+          <w:t>www.gnu.org</w:t>
+        </w:r>
+        <w:proofErr w:type="spellEnd"/>
+        <w:r>
+          <w:rPr>
+            <w:rStyle w:val="Hyperlink"/>
+          </w:rPr>
+          <w:t>/licenses</w:t>
         </w:r>
       </w:hyperlink>
       <w:r>
@@ -1695,7 +1954,7 @@
       <w:pPr>
         <w:pStyle w:val="Heading2"/>
       </w:pPr>
-      <w:bookmarkStart w:id="2" w:name="_Toc284863590"/>
+      <w:bookmarkStart w:id="2" w:name="_Toc285200544"/>
       <w:r>
         <w:t>Support</w:t>
       </w:r>
@@ -1725,9 +1984,11 @@
       <w:r>
         <w:t xml:space="preserve"> to suit your needs. However, once modified, </w:t>
       </w:r>
+      <w:proofErr w:type="spellStart"/>
       <w:r>
         <w:t>Cloud.com</w:t>
       </w:r>
+      <w:proofErr w:type="spellEnd"/>
       <w:r>
         <w:t>™</w:t>
       </w:r>
@@ -1741,7 +2002,15 @@
         <w:t xml:space="preserve"> from the customization nor </w:t>
       </w:r>
       <w:r>
-        <w:t>can Cloud.com support</w:t>
+        <w:t xml:space="preserve">can </w:t>
+      </w:r>
+      <w:proofErr w:type="spellStart"/>
+      <w:r>
+        <w:t>Cloud.com</w:t>
+      </w:r>
+      <w:proofErr w:type="spellEnd"/>
+      <w:r>
+        <w:t xml:space="preserve"> support</w:t>
       </w:r>
       <w:r>
         <w:t xml:space="preserve"> </w:t>
@@ -1771,7 +2040,7 @@
       <w:pPr>
         <w:pStyle w:val="Heading1"/>
       </w:pPr>
-      <w:bookmarkStart w:id="3" w:name="_Toc284863591"/>
+      <w:bookmarkStart w:id="3" w:name="_Toc285200545"/>
       <w:r>
         <w:lastRenderedPageBreak/>
         <w:t>Customization</w:t>
@@ -1797,10 +2066,23 @@
         <w:t xml:space="preserve"> is built entirely on HTML</w:t>
       </w:r>
       <w:r>
-        <w:t>/JSP</w:t>
-      </w:r>
-      <w:r>
-        <w:t xml:space="preserve">, CSS, </w:t>
+        <w:t>/</w:t>
+      </w:r>
+      <w:proofErr w:type="spellStart"/>
+      <w:r>
+        <w:t>JSP</w:t>
+      </w:r>
+      <w:proofErr w:type="spellEnd"/>
+      <w:r>
+        <w:t xml:space="preserve">, </w:t>
+      </w:r>
+      <w:proofErr w:type="spellStart"/>
+      <w:r>
+        <w:t>CSS</w:t>
+      </w:r>
+      <w:proofErr w:type="spellEnd"/>
+      <w:r>
+        <w:t xml:space="preserve">, </w:t>
       </w:r>
       <w:proofErr w:type="spellStart"/>
       <w:r>
@@ -1855,12 +2137,26 @@
       <w:r>
         <w:t xml:space="preserve"> reference API at </w:t>
       </w:r>
-      <w:hyperlink r:id="rId12" w:history="1">
+      <w:hyperlink r:id="rId13" w:history="1">
         <w:r>
           <w:rPr>
             <w:rStyle w:val="Hyperlink"/>
           </w:rPr>
-          <w:t>http://api.jquery.com/</w:t>
+          <w:t>http://</w:t>
+        </w:r>
+        <w:proofErr w:type="spellStart"/>
+        <w:r>
+          <w:rPr>
+            <w:rStyle w:val="Hyperlink"/>
+          </w:rPr>
+          <w:t>api.jquery.com</w:t>
+        </w:r>
+        <w:proofErr w:type="spellEnd"/>
+        <w:r>
+          <w:rPr>
+            <w:rStyle w:val="Hyperlink"/>
+          </w:rPr>
+          <w:t>/</w:t>
         </w:r>
       </w:hyperlink>
       <w:r>
@@ -1869,9 +2165,11 @@
       <w:r>
         <w:t xml:space="preserve"> </w:t>
       </w:r>
+      <w:proofErr w:type="spellStart"/>
       <w:r>
         <w:t>Cloud.com</w:t>
       </w:r>
+      <w:proofErr w:type="spellEnd"/>
       <w:r>
         <w:t xml:space="preserve"> recommend</w:t>
       </w:r>
@@ -1884,9 +2182,11 @@
       <w:r>
         <w:t xml:space="preserve"> </w:t>
       </w:r>
+      <w:proofErr w:type="spellStart"/>
       <w:r>
         <w:t>Cloud.com</w:t>
       </w:r>
+      <w:proofErr w:type="spellEnd"/>
       <w:r>
         <w:t xml:space="preserve"> also recommend</w:t>
       </w:r>
@@ -1913,7 +2213,7 @@
       <w:pPr>
         <w:pStyle w:val="Heading2"/>
       </w:pPr>
-      <w:bookmarkStart w:id="4" w:name="_Toc284863592"/>
+      <w:bookmarkStart w:id="4" w:name="_Toc285200546"/>
       <w:r>
         <w:t>Getting Started</w:t>
       </w:r>
@@ -1977,7 +2277,7 @@
           <w:insideH w:val="single" w:sz="4" w:space="0" w:color="auto"/>
           <w:insideV w:val="single" w:sz="4" w:space="0" w:color="auto"/>
         </w:tblBorders>
-        <w:tblLook w:val="04A0"/>
+        <w:tblLook w:val="04A0" w:firstRow="1" w:lastRow="0" w:firstColumn="1" w:lastColumn="0" w:noHBand="0" w:noVBand="1"/>
       </w:tblPr>
       <w:tblGrid>
         <w:gridCol w:w="2898"/>
@@ -1985,12 +2285,12 @@
       </w:tblGrid>
       <w:tr>
         <w:trPr>
-          <w:cnfStyle w:val="100000000000"/>
+          <w:cnfStyle w:val="100000000000" w:firstRow="1" w:lastRow="0" w:firstColumn="0" w:lastColumn="0" w:oddVBand="0" w:evenVBand="0" w:oddHBand="0" w:evenHBand="0" w:firstRowFirstColumn="0" w:firstRowLastColumn="0" w:lastRowFirstColumn="0" w:lastRowLastColumn="0"/>
           <w:trHeight w:val="20"/>
         </w:trPr>
         <w:tc>
           <w:tcPr>
-            <w:cnfStyle w:val="001000000000"/>
+            <w:cnfStyle w:val="001000000000" w:firstRow="0" w:lastRow="0" w:firstColumn="1" w:lastColumn="0" w:oddVBand="0" w:evenVBand="0" w:oddHBand="0" w:evenHBand="0" w:firstRowFirstColumn="0" w:firstRowLastColumn="0" w:lastRowFirstColumn="0" w:lastRowLastColumn="0"/>
             <w:tcW w:w="2898" w:type="dxa"/>
             <w:tcBorders>
               <w:top w:val="none" w:sz="0" w:space="0" w:color="auto"/>
@@ -2026,7 +2326,7 @@
           </w:tcPr>
           <w:p>
             <w:pPr>
-              <w:cnfStyle w:val="100000000000"/>
+              <w:cnfStyle w:val="100000000000" w:firstRow="1" w:lastRow="0" w:firstColumn="0" w:lastColumn="0" w:oddVBand="0" w:evenVBand="0" w:oddHBand="0" w:evenHBand="0" w:firstRowFirstColumn="0" w:firstRowLastColumn="0" w:lastRowFirstColumn="0" w:lastRowLastColumn="0"/>
               <w:rPr>
                 <w:color w:val="auto"/>
               </w:rPr>
@@ -2039,18 +2339,19 @@
       </w:tr>
       <w:tr>
         <w:trPr>
-          <w:cnfStyle w:val="000000100000"/>
+          <w:cnfStyle w:val="000000100000" w:firstRow="0" w:lastRow="0" w:firstColumn="0" w:lastColumn="0" w:oddVBand="0" w:evenVBand="0" w:oddHBand="1" w:evenHBand="0" w:firstRowFirstColumn="0" w:firstRowLastColumn="0" w:lastRowFirstColumn="0" w:lastRowLastColumn="0"/>
           <w:trHeight w:val="20"/>
         </w:trPr>
         <w:tc>
           <w:tcPr>
-            <w:cnfStyle w:val="001000000000"/>
+            <w:cnfStyle w:val="001000000000" w:firstRow="0" w:lastRow="0" w:firstColumn="1" w:lastColumn="0" w:oddVBand="0" w:evenVBand="0" w:oddHBand="0" w:evenHBand="0" w:firstRowFirstColumn="0" w:firstRowLastColumn="0" w:lastRowFirstColumn="0" w:lastRowLastColumn="0"/>
             <w:tcW w:w="2898" w:type="dxa"/>
             <w:tcBorders>
               <w:right w:val="none" w:sz="0" w:space="0" w:color="auto"/>
             </w:tcBorders>
           </w:tcPr>
           <w:p>
+            <w:proofErr w:type="spellStart"/>
             <w:r>
               <w:t>i</w:t>
             </w:r>
@@ -2059,220 +2360,6 @@
             </w:r>
             <w:r>
               <w:t>jsp</w:t>
-            </w:r>
-          </w:p>
-        </w:tc>
-        <w:tc>
-          <w:tcPr>
-            <w:tcW w:w="8102" w:type="dxa"/>
-            <w:tcBorders>
-              <w:left w:val="none" w:sz="0" w:space="0" w:color="auto"/>
-            </w:tcBorders>
-          </w:tcPr>
-          <w:p>
-            <w:pPr>
-              <w:cnfStyle w:val="000000100000"/>
-            </w:pPr>
-            <w:r>
-              <w:t>The main HTML</w:t>
-            </w:r>
-            <w:r>
-              <w:t>/JSP</w:t>
-            </w:r>
-            <w:r>
-              <w:t xml:space="preserve"> page. This is where all CSS and </w:t>
-            </w:r>
-            <w:proofErr w:type="spellStart"/>
-            <w:r>
-              <w:t>Javascripts</w:t>
-            </w:r>
-            <w:proofErr w:type="spellEnd"/>
-            <w:r>
-              <w:t xml:space="preserve"> are specified.</w:t>
-            </w:r>
-          </w:p>
-        </w:tc>
-      </w:tr>
-      <w:tr>
-        <w:trPr>
-          <w:cnfStyle w:val="000000010000"/>
-          <w:trHeight w:val="20"/>
-        </w:trPr>
-        <w:tc>
-          <w:tcPr>
-            <w:cnfStyle w:val="001000000000"/>
-            <w:tcW w:w="2898" w:type="dxa"/>
-            <w:tcBorders>
-              <w:right w:val="single" w:sz="4" w:space="0" w:color="auto"/>
-            </w:tcBorders>
-          </w:tcPr>
-          <w:p>
-            <w:r>
-              <w:t>favicon.ico</w:t>
-            </w:r>
-          </w:p>
-        </w:tc>
-        <w:tc>
-          <w:tcPr>
-            <w:tcW w:w="8102" w:type="dxa"/>
-            <w:tcBorders>
-              <w:left w:val="single" w:sz="4" w:space="0" w:color="auto"/>
-            </w:tcBorders>
-          </w:tcPr>
-          <w:p>
-            <w:pPr>
-              <w:cnfStyle w:val="000000010000"/>
-            </w:pPr>
-            <w:r>
-              <w:t xml:space="preserve">Default Cloud.com </w:t>
-            </w:r>
-            <w:proofErr w:type="spellStart"/>
-            <w:r>
-              <w:t>favicon</w:t>
-            </w:r>
-            <w:proofErr w:type="spellEnd"/>
-            <w:r>
-              <w:t>. Replace this to suit your needs.</w:t>
-            </w:r>
-          </w:p>
-        </w:tc>
-      </w:tr>
-      <w:tr>
-        <w:trPr>
-          <w:cnfStyle w:val="000000100000"/>
-          <w:trHeight w:val="20"/>
-        </w:trPr>
-        <w:tc>
-          <w:tcPr>
-            <w:cnfStyle w:val="001000000000"/>
-            <w:tcW w:w="2898" w:type="dxa"/>
-            <w:tcBorders>
-              <w:right w:val="none" w:sz="0" w:space="0" w:color="auto"/>
-            </w:tcBorders>
-          </w:tcPr>
-          <w:p>
-            <w:r>
-              <w:t>/</w:t>
-            </w:r>
-            <w:r>
-              <w:t>images/*.*</w:t>
-            </w:r>
-          </w:p>
-        </w:tc>
-        <w:tc>
-          <w:tcPr>
-            <w:tcW w:w="8102" w:type="dxa"/>
-            <w:tcBorders>
-              <w:left w:val="none" w:sz="0" w:space="0" w:color="auto"/>
-            </w:tcBorders>
-          </w:tcPr>
-          <w:p>
-            <w:pPr>
-              <w:cnfStyle w:val="000000100000"/>
-            </w:pPr>
-            <w:r>
-              <w:t xml:space="preserve">Folder that contains all the images used by the </w:t>
-            </w:r>
-            <w:proofErr w:type="spellStart"/>
-            <w:r>
-              <w:t>CloudStack</w:t>
-            </w:r>
-            <w:proofErr w:type="spellEnd"/>
-            <w:r>
-              <w:t xml:space="preserve"> UI</w:t>
-            </w:r>
-            <w:r>
-              <w:t>.</w:t>
-            </w:r>
-          </w:p>
-        </w:tc>
-      </w:tr>
-      <w:tr>
-        <w:trPr>
-          <w:cnfStyle w:val="000000010000"/>
-          <w:trHeight w:val="20"/>
-        </w:trPr>
-        <w:tc>
-          <w:tcPr>
-            <w:cnfStyle w:val="001000000000"/>
-            <w:tcW w:w="2898" w:type="dxa"/>
-            <w:tcBorders>
-              <w:right w:val="none" w:sz="0" w:space="0" w:color="auto"/>
-            </w:tcBorders>
-          </w:tcPr>
-          <w:p>
-            <w:r>
-              <w:t>/</w:t>
-            </w:r>
-            <w:proofErr w:type="spellStart"/>
-            <w:r>
-              <w:t>css</w:t>
-            </w:r>
-            <w:proofErr w:type="spellEnd"/>
-            <w:r>
-              <w:t>/main.css</w:t>
-            </w:r>
-          </w:p>
-        </w:tc>
-        <w:tc>
-          <w:tcPr>
-            <w:tcW w:w="8102" w:type="dxa"/>
-            <w:tcBorders>
-              <w:left w:val="none" w:sz="0" w:space="0" w:color="auto"/>
-            </w:tcBorders>
-          </w:tcPr>
-          <w:p>
-            <w:pPr>
-              <w:cnfStyle w:val="000000010000"/>
-            </w:pPr>
-            <w:r>
-              <w:t xml:space="preserve">Main CSS file that contains most of the CSS definitions used by the </w:t>
-            </w:r>
-            <w:proofErr w:type="spellStart"/>
-            <w:r>
-              <w:t>CloudStack</w:t>
-            </w:r>
-            <w:proofErr w:type="spellEnd"/>
-            <w:r>
-              <w:t xml:space="preserve"> UI</w:t>
-            </w:r>
-            <w:r>
-              <w:t>.</w:t>
-            </w:r>
-          </w:p>
-        </w:tc>
-      </w:tr>
-      <w:tr>
-        <w:trPr>
-          <w:cnfStyle w:val="000000100000"/>
-          <w:trHeight w:val="20"/>
-        </w:trPr>
-        <w:tc>
-          <w:tcPr>
-            <w:cnfStyle w:val="001000000000"/>
-            <w:tcW w:w="2898" w:type="dxa"/>
-            <w:tcBorders>
-              <w:right w:val="none" w:sz="0" w:space="0" w:color="auto"/>
-            </w:tcBorders>
-          </w:tcPr>
-          <w:p>
-            <w:r>
-              <w:t>/</w:t>
-            </w:r>
-            <w:proofErr w:type="spellStart"/>
-            <w:r>
-              <w:t>css</w:t>
-            </w:r>
-            <w:proofErr w:type="spellEnd"/>
-            <w:r>
-              <w:t xml:space="preserve">/ </w:t>
-            </w:r>
-            <w:proofErr w:type="spellStart"/>
-            <w:r>
-              <w:t>jquery-ui</w:t>
-            </w:r>
-            <w:r>
-              <w:t>.custom.css</w:t>
             </w:r>
             <w:proofErr w:type="spellEnd"/>
           </w:p>
@@ -2286,194 +2373,58 @@
           </w:tcPr>
           <w:p>
             <w:pPr>
-              <w:cnfStyle w:val="000000100000"/>
+              <w:cnfStyle w:val="000000100000" w:firstRow="0" w:lastRow="0" w:firstColumn="0" w:lastColumn="0" w:oddVBand="0" w:evenVBand="0" w:oddHBand="1" w:evenHBand="0" w:firstRowFirstColumn="0" w:firstRowLastColumn="0" w:lastRowFirstColumn="0" w:lastRowLastColumn="0"/>
             </w:pPr>
             <w:r>
-              <w:t xml:space="preserve">CSS file used by the </w:t>
+              <w:t>The main HTML</w:t>
+            </w:r>
+            <w:r>
+              <w:t>/</w:t>
             </w:r>
             <w:proofErr w:type="spellStart"/>
             <w:r>
-              <w:t>jQuery</w:t>
+              <w:t>JSP</w:t>
             </w:r>
             <w:proofErr w:type="spellEnd"/>
             <w:r>
-              <w:t xml:space="preserve"> UI library. All default user interface dialog CSS definition are located in this file.</w:t>
+              <w:t xml:space="preserve"> page. This is where all </w:t>
+            </w:r>
+            <w:proofErr w:type="spellStart"/>
+            <w:r>
+              <w:t>CSS</w:t>
+            </w:r>
+            <w:proofErr w:type="spellEnd"/>
+            <w:r>
+              <w:t xml:space="preserve"> and </w:t>
+            </w:r>
+            <w:proofErr w:type="spellStart"/>
+            <w:r>
+              <w:t>Javascripts</w:t>
+            </w:r>
+            <w:proofErr w:type="spellEnd"/>
+            <w:r>
+              <w:t xml:space="preserve"> are specified.</w:t>
             </w:r>
           </w:p>
         </w:tc>
       </w:tr>
       <w:tr>
         <w:trPr>
-          <w:cnfStyle w:val="000000010000"/>
+          <w:cnfStyle w:val="000000010000" w:firstRow="0" w:lastRow="0" w:firstColumn="0" w:lastColumn="0" w:oddVBand="0" w:evenVBand="0" w:oddHBand="0" w:evenHBand="1" w:firstRowFirstColumn="0" w:firstRowLastColumn="0" w:lastRowFirstColumn="0" w:lastRowLastColumn="0"/>
           <w:trHeight w:val="20"/>
         </w:trPr>
         <w:tc>
           <w:tcPr>
-            <w:cnfStyle w:val="001000000000"/>
-            <w:tcW w:w="2898" w:type="dxa"/>
-            <w:tcBorders>
-              <w:right w:val="none" w:sz="0" w:space="0" w:color="auto"/>
-            </w:tcBorders>
-          </w:tcPr>
-          <w:p>
-            <w:r>
-              <w:t>/</w:t>
-            </w:r>
-            <w:r>
-              <w:t>custom/*.*</w:t>
-            </w:r>
-          </w:p>
-        </w:tc>
-        <w:tc>
-          <w:tcPr>
-            <w:tcW w:w="8102" w:type="dxa"/>
-            <w:tcBorders>
-              <w:left w:val="none" w:sz="0" w:space="0" w:color="auto"/>
-            </w:tcBorders>
-          </w:tcPr>
-          <w:p>
-            <w:pPr>
-              <w:cnfStyle w:val="000000010000"/>
-            </w:pPr>
-            <w:r>
-              <w:t xml:space="preserve">Directory that includes all the out-of-box custom HTML, CSS, and </w:t>
-            </w:r>
-            <w:proofErr w:type="spellStart"/>
-            <w:r>
-              <w:t>Javascript</w:t>
-            </w:r>
-            <w:proofErr w:type="spellEnd"/>
-            <w:r>
-              <w:t xml:space="preserve"> for the default UI. </w:t>
-            </w:r>
-          </w:p>
-        </w:tc>
-      </w:tr>
-      <w:tr>
-        <w:trPr>
-          <w:cnfStyle w:val="000000100000"/>
-          <w:trHeight w:val="20"/>
-        </w:trPr>
-        <w:tc>
-          <w:tcPr>
-            <w:cnfStyle w:val="001000000000"/>
-            <w:tcW w:w="2898" w:type="dxa"/>
-            <w:tcBorders>
-              <w:right w:val="none" w:sz="0" w:space="0" w:color="auto"/>
-            </w:tcBorders>
-          </w:tcPr>
-          <w:p>
-            <w:r>
-              <w:t>/</w:t>
-            </w:r>
-            <w:proofErr w:type="spellStart"/>
-            <w:r>
-              <w:t>jsp</w:t>
-            </w:r>
-            <w:proofErr w:type="spellEnd"/>
-            <w:r>
-              <w:t>/*.jsp</w:t>
-            </w:r>
-          </w:p>
-        </w:tc>
-        <w:tc>
-          <w:tcPr>
-            <w:tcW w:w="8102" w:type="dxa"/>
-            <w:tcBorders>
-              <w:left w:val="none" w:sz="0" w:space="0" w:color="auto"/>
-            </w:tcBorders>
-          </w:tcPr>
-          <w:p>
-            <w:pPr>
-              <w:cnfStyle w:val="000000100000"/>
-            </w:pPr>
-            <w:r>
-              <w:t>JSP</w:t>
-            </w:r>
-            <w:r>
-              <w:t xml:space="preserve"> pages that correspond to each major </w:t>
-            </w:r>
-            <w:r>
-              <w:t>element</w:t>
-            </w:r>
-            <w:r>
-              <w:t xml:space="preserve"> presented in the user interface.</w:t>
-            </w:r>
-          </w:p>
-        </w:tc>
-      </w:tr>
-      <w:tr>
-        <w:trPr>
-          <w:cnfStyle w:val="000000010000"/>
-          <w:trHeight w:val="20"/>
-        </w:trPr>
-        <w:tc>
-          <w:tcPr>
-            <w:cnfStyle w:val="001000000000"/>
-            <w:tcW w:w="2898" w:type="dxa"/>
-            <w:tcBorders>
-              <w:right w:val="none" w:sz="0" w:space="0" w:color="auto"/>
-            </w:tcBorders>
-          </w:tcPr>
-          <w:p>
-            <w:r>
-              <w:t>/script/jquery*.js</w:t>
-            </w:r>
-          </w:p>
-        </w:tc>
-        <w:tc>
-          <w:tcPr>
-            <w:tcW w:w="8102" w:type="dxa"/>
-            <w:tcBorders>
-              <w:left w:val="none" w:sz="0" w:space="0" w:color="auto"/>
-            </w:tcBorders>
-          </w:tcPr>
-          <w:p>
-            <w:pPr>
-              <w:cnfStyle w:val="000000010000"/>
-            </w:pPr>
-            <w:proofErr w:type="spellStart"/>
-            <w:r>
-              <w:t>Javascript</w:t>
-            </w:r>
-            <w:proofErr w:type="spellEnd"/>
-            <w:r>
-              <w:t xml:space="preserve"> libraries used by the </w:t>
-            </w:r>
-            <w:proofErr w:type="spellStart"/>
-            <w:r>
-              <w:t>CloudStack</w:t>
-            </w:r>
-            <w:proofErr w:type="spellEnd"/>
-            <w:r>
-              <w:t xml:space="preserve"> UI</w:t>
-            </w:r>
-            <w:r>
-              <w:t>. You should not have to modify any of these files.</w:t>
-            </w:r>
-          </w:p>
-        </w:tc>
-      </w:tr>
-      <w:tr>
-        <w:trPr>
-          <w:cnfStyle w:val="000000100000"/>
-          <w:trHeight w:val="20"/>
-        </w:trPr>
-        <w:tc>
-          <w:tcPr>
-            <w:cnfStyle w:val="001000000000"/>
+            <w:cnfStyle w:val="001000000000" w:firstRow="0" w:lastRow="0" w:firstColumn="1" w:lastColumn="0" w:oddVBand="0" w:evenVBand="0" w:oddHBand="0" w:evenHBand="0" w:firstRowFirstColumn="0" w:firstRowLastColumn="0" w:lastRowFirstColumn="0" w:lastRowLastColumn="0"/>
             <w:tcW w:w="2898" w:type="dxa"/>
             <w:tcBorders>
               <w:right w:val="single" w:sz="4" w:space="0" w:color="auto"/>
             </w:tcBorders>
           </w:tcPr>
           <w:p>
-            <w:r>
-              <w:t>/script/</w:t>
-            </w:r>
             <w:proofErr w:type="spellStart"/>
             <w:r>
-              <w:t>cloud.core.callback.js</w:t>
+              <w:t>favicon.ico</w:t>
             </w:r>
             <w:proofErr w:type="spellEnd"/>
           </w:p>
@@ -2487,56 +2438,409 @@
           </w:tcPr>
           <w:p>
             <w:pPr>
-              <w:cnfStyle w:val="000000100000"/>
+              <w:cnfStyle w:val="000000010000" w:firstRow="0" w:lastRow="0" w:firstColumn="0" w:lastColumn="0" w:oddVBand="0" w:evenVBand="0" w:oddHBand="0" w:evenHBand="1" w:firstRowFirstColumn="0" w:firstRowLastColumn="0" w:lastRowFirstColumn="0" w:lastRowLastColumn="0"/>
             </w:pPr>
+            <w:r>
+              <w:t xml:space="preserve">Default </w:t>
+            </w:r>
             <w:proofErr w:type="spellStart"/>
             <w:r>
-              <w:t>Javascript</w:t>
+              <w:t>Cloud.com</w:t>
             </w:r>
             <w:proofErr w:type="spellEnd"/>
             <w:r>
-              <w:t xml:space="preserve"> file that you can modify if you wish to integrate the </w:t>
-            </w:r>
-            <w:proofErr w:type="spellStart"/>
-            <w:r>
-              <w:t>CloudStack</w:t>
-            </w:r>
-            <w:proofErr w:type="spellEnd"/>
-            <w:r>
-              <w:t xml:space="preserve"> UI </w:t>
-            </w:r>
-            <w:r>
-              <w:t>as a single</w:t>
-            </w:r>
-            <w:r>
-              <w:t xml:space="preserve"> </w:t>
-            </w:r>
-            <w:r>
-              <w:t>sign</w:t>
-            </w:r>
-            <w:r>
-              <w:t>-</w:t>
-            </w:r>
-            <w:r>
-              <w:t xml:space="preserve">on solution with your existing </w:t>
-            </w:r>
-            <w:r>
-              <w:t>website</w:t>
-            </w:r>
-            <w:r>
-              <w:t>/portal.</w:t>
+              <w:t xml:space="preserve"> favicon. Replace this to suit your needs.</w:t>
             </w:r>
           </w:p>
         </w:tc>
       </w:tr>
       <w:tr>
         <w:trPr>
-          <w:cnfStyle w:val="000000010000"/>
+          <w:cnfStyle w:val="000000100000" w:firstRow="0" w:lastRow="0" w:firstColumn="0" w:lastColumn="0" w:oddVBand="0" w:evenVBand="0" w:oddHBand="1" w:evenHBand="0" w:firstRowFirstColumn="0" w:firstRowLastColumn="0" w:lastRowFirstColumn="0" w:lastRowLastColumn="0"/>
           <w:trHeight w:val="20"/>
         </w:trPr>
         <w:tc>
           <w:tcPr>
-            <w:cnfStyle w:val="001000000000"/>
+            <w:cnfStyle w:val="001000000000" w:firstRow="0" w:lastRow="0" w:firstColumn="1" w:lastColumn="0" w:oddVBand="0" w:evenVBand="0" w:oddHBand="0" w:evenHBand="0" w:firstRowFirstColumn="0" w:firstRowLastColumn="0" w:lastRowFirstColumn="0" w:lastRowLastColumn="0"/>
+            <w:tcW w:w="2898" w:type="dxa"/>
+            <w:tcBorders>
+              <w:right w:val="none" w:sz="0" w:space="0" w:color="auto"/>
+            </w:tcBorders>
+          </w:tcPr>
+          <w:p>
+            <w:r>
+              <w:t>/</w:t>
+            </w:r>
+            <w:r>
+              <w:t>images/*.*</w:t>
+            </w:r>
+          </w:p>
+        </w:tc>
+        <w:tc>
+          <w:tcPr>
+            <w:tcW w:w="8102" w:type="dxa"/>
+            <w:tcBorders>
+              <w:left w:val="none" w:sz="0" w:space="0" w:color="auto"/>
+            </w:tcBorders>
+          </w:tcPr>
+          <w:p>
+            <w:pPr>
+              <w:cnfStyle w:val="000000100000" w:firstRow="0" w:lastRow="0" w:firstColumn="0" w:lastColumn="0" w:oddVBand="0" w:evenVBand="0" w:oddHBand="1" w:evenHBand="0" w:firstRowFirstColumn="0" w:firstRowLastColumn="0" w:lastRowFirstColumn="0" w:lastRowLastColumn="0"/>
+            </w:pPr>
+            <w:r>
+              <w:t xml:space="preserve">Folder that contains all the images used by the </w:t>
+            </w:r>
+            <w:proofErr w:type="spellStart"/>
+            <w:r>
+              <w:t>CloudStack</w:t>
+            </w:r>
+            <w:proofErr w:type="spellEnd"/>
+            <w:r>
+              <w:t xml:space="preserve"> UI</w:t>
+            </w:r>
+            <w:r>
+              <w:t>.</w:t>
+            </w:r>
+          </w:p>
+        </w:tc>
+      </w:tr>
+      <w:tr>
+        <w:trPr>
+          <w:cnfStyle w:val="000000010000" w:firstRow="0" w:lastRow="0" w:firstColumn="0" w:lastColumn="0" w:oddVBand="0" w:evenVBand="0" w:oddHBand="0" w:evenHBand="1" w:firstRowFirstColumn="0" w:firstRowLastColumn="0" w:lastRowFirstColumn="0" w:lastRowLastColumn="0"/>
+          <w:trHeight w:val="20"/>
+        </w:trPr>
+        <w:tc>
+          <w:tcPr>
+            <w:cnfStyle w:val="001000000000" w:firstRow="0" w:lastRow="0" w:firstColumn="1" w:lastColumn="0" w:oddVBand="0" w:evenVBand="0" w:oddHBand="0" w:evenHBand="0" w:firstRowFirstColumn="0" w:firstRowLastColumn="0" w:lastRowFirstColumn="0" w:lastRowLastColumn="0"/>
+            <w:tcW w:w="2898" w:type="dxa"/>
+            <w:tcBorders>
+              <w:right w:val="none" w:sz="0" w:space="0" w:color="auto"/>
+            </w:tcBorders>
+          </w:tcPr>
+          <w:p>
+            <w:r>
+              <w:t>/</w:t>
+            </w:r>
+            <w:proofErr w:type="spellStart"/>
+            <w:r>
+              <w:t>css</w:t>
+            </w:r>
+            <w:proofErr w:type="spellEnd"/>
+            <w:r>
+              <w:t>/</w:t>
+            </w:r>
+            <w:proofErr w:type="spellStart"/>
+            <w:r>
+              <w:t>main.css</w:t>
+            </w:r>
+            <w:proofErr w:type="spellEnd"/>
+          </w:p>
+        </w:tc>
+        <w:tc>
+          <w:tcPr>
+            <w:tcW w:w="8102" w:type="dxa"/>
+            <w:tcBorders>
+              <w:left w:val="none" w:sz="0" w:space="0" w:color="auto"/>
+            </w:tcBorders>
+          </w:tcPr>
+          <w:p>
+            <w:pPr>
+              <w:cnfStyle w:val="000000010000" w:firstRow="0" w:lastRow="0" w:firstColumn="0" w:lastColumn="0" w:oddVBand="0" w:evenVBand="0" w:oddHBand="0" w:evenHBand="1" w:firstRowFirstColumn="0" w:firstRowLastColumn="0" w:lastRowFirstColumn="0" w:lastRowLastColumn="0"/>
+            </w:pPr>
+            <w:r>
+              <w:t xml:space="preserve">Main </w:t>
+            </w:r>
+            <w:proofErr w:type="spellStart"/>
+            <w:r>
+              <w:t>CSS</w:t>
+            </w:r>
+            <w:proofErr w:type="spellEnd"/>
+            <w:r>
+              <w:t xml:space="preserve"> file that contains most of the </w:t>
+            </w:r>
+            <w:proofErr w:type="spellStart"/>
+            <w:r>
+              <w:t>CSS</w:t>
+            </w:r>
+            <w:proofErr w:type="spellEnd"/>
+            <w:r>
+              <w:t xml:space="preserve"> definitions used by the </w:t>
+            </w:r>
+            <w:proofErr w:type="spellStart"/>
+            <w:r>
+              <w:t>CloudStack</w:t>
+            </w:r>
+            <w:proofErr w:type="spellEnd"/>
+            <w:r>
+              <w:t xml:space="preserve"> UI</w:t>
+            </w:r>
+            <w:r>
+              <w:t>.</w:t>
+            </w:r>
+          </w:p>
+        </w:tc>
+      </w:tr>
+      <w:tr>
+        <w:trPr>
+          <w:cnfStyle w:val="000000100000" w:firstRow="0" w:lastRow="0" w:firstColumn="0" w:lastColumn="0" w:oddVBand="0" w:evenVBand="0" w:oddHBand="1" w:evenHBand="0" w:firstRowFirstColumn="0" w:firstRowLastColumn="0" w:lastRowFirstColumn="0" w:lastRowLastColumn="0"/>
+          <w:trHeight w:val="20"/>
+        </w:trPr>
+        <w:tc>
+          <w:tcPr>
+            <w:cnfStyle w:val="001000000000" w:firstRow="0" w:lastRow="0" w:firstColumn="1" w:lastColumn="0" w:oddVBand="0" w:evenVBand="0" w:oddHBand="0" w:evenHBand="0" w:firstRowFirstColumn="0" w:firstRowLastColumn="0" w:lastRowFirstColumn="0" w:lastRowLastColumn="0"/>
+            <w:tcW w:w="2898" w:type="dxa"/>
+            <w:tcBorders>
+              <w:right w:val="none" w:sz="0" w:space="0" w:color="auto"/>
+            </w:tcBorders>
+          </w:tcPr>
+          <w:p>
+            <w:r>
+              <w:t>/</w:t>
+            </w:r>
+            <w:proofErr w:type="spellStart"/>
+            <w:r>
+              <w:t>css</w:t>
+            </w:r>
+            <w:proofErr w:type="spellEnd"/>
+            <w:r>
+              <w:t xml:space="preserve">/ </w:t>
+            </w:r>
+            <w:proofErr w:type="spellStart"/>
+            <w:r>
+              <w:t>jquery-ui</w:t>
+            </w:r>
+            <w:r>
+              <w:t>.custom.css</w:t>
+            </w:r>
+            <w:proofErr w:type="spellEnd"/>
+          </w:p>
+        </w:tc>
+        <w:tc>
+          <w:tcPr>
+            <w:tcW w:w="8102" w:type="dxa"/>
+            <w:tcBorders>
+              <w:left w:val="none" w:sz="0" w:space="0" w:color="auto"/>
+            </w:tcBorders>
+          </w:tcPr>
+          <w:p>
+            <w:pPr>
+              <w:cnfStyle w:val="000000100000" w:firstRow="0" w:lastRow="0" w:firstColumn="0" w:lastColumn="0" w:oddVBand="0" w:evenVBand="0" w:oddHBand="1" w:evenHBand="0" w:firstRowFirstColumn="0" w:firstRowLastColumn="0" w:lastRowFirstColumn="0" w:lastRowLastColumn="0"/>
+            </w:pPr>
+            <w:proofErr w:type="spellStart"/>
+            <w:r>
+              <w:t>CSS</w:t>
+            </w:r>
+            <w:proofErr w:type="spellEnd"/>
+            <w:r>
+              <w:t xml:space="preserve"> file used by the </w:t>
+            </w:r>
+            <w:proofErr w:type="spellStart"/>
+            <w:r>
+              <w:t>jQuery</w:t>
+            </w:r>
+            <w:proofErr w:type="spellEnd"/>
+            <w:r>
+              <w:t xml:space="preserve"> UI library. All default user interface dialog </w:t>
+            </w:r>
+            <w:proofErr w:type="spellStart"/>
+            <w:r>
+              <w:t>CSS</w:t>
+            </w:r>
+            <w:proofErr w:type="spellEnd"/>
+            <w:r>
+              <w:t xml:space="preserve"> definition are located in this file.</w:t>
+            </w:r>
+          </w:p>
+        </w:tc>
+      </w:tr>
+      <w:tr>
+        <w:trPr>
+          <w:cnfStyle w:val="000000010000" w:firstRow="0" w:lastRow="0" w:firstColumn="0" w:lastColumn="0" w:oddVBand="0" w:evenVBand="0" w:oddHBand="0" w:evenHBand="1" w:firstRowFirstColumn="0" w:firstRowLastColumn="0" w:lastRowFirstColumn="0" w:lastRowLastColumn="0"/>
+          <w:trHeight w:val="20"/>
+        </w:trPr>
+        <w:tc>
+          <w:tcPr>
+            <w:cnfStyle w:val="001000000000" w:firstRow="0" w:lastRow="0" w:firstColumn="1" w:lastColumn="0" w:oddVBand="0" w:evenVBand="0" w:oddHBand="0" w:evenHBand="0" w:firstRowFirstColumn="0" w:firstRowLastColumn="0" w:lastRowFirstColumn="0" w:lastRowLastColumn="0"/>
+            <w:tcW w:w="2898" w:type="dxa"/>
+            <w:tcBorders>
+              <w:right w:val="none" w:sz="0" w:space="0" w:color="auto"/>
+            </w:tcBorders>
+          </w:tcPr>
+          <w:p>
+            <w:r>
+              <w:t>/</w:t>
+            </w:r>
+            <w:r>
+              <w:t>custom/*.*</w:t>
+            </w:r>
+          </w:p>
+        </w:tc>
+        <w:tc>
+          <w:tcPr>
+            <w:tcW w:w="8102" w:type="dxa"/>
+            <w:tcBorders>
+              <w:left w:val="none" w:sz="0" w:space="0" w:color="auto"/>
+            </w:tcBorders>
+          </w:tcPr>
+          <w:p>
+            <w:pPr>
+              <w:cnfStyle w:val="000000010000" w:firstRow="0" w:lastRow="0" w:firstColumn="0" w:lastColumn="0" w:oddVBand="0" w:evenVBand="0" w:oddHBand="0" w:evenHBand="1" w:firstRowFirstColumn="0" w:firstRowLastColumn="0" w:lastRowFirstColumn="0" w:lastRowLastColumn="0"/>
+            </w:pPr>
+            <w:r>
+              <w:t xml:space="preserve">Directory that includes all the out-of-box custom HTML, </w:t>
+            </w:r>
+            <w:proofErr w:type="spellStart"/>
+            <w:r>
+              <w:t>CSS</w:t>
+            </w:r>
+            <w:proofErr w:type="spellEnd"/>
+            <w:r>
+              <w:t xml:space="preserve">, and </w:t>
+            </w:r>
+            <w:proofErr w:type="spellStart"/>
+            <w:r>
+              <w:t>Javascript</w:t>
+            </w:r>
+            <w:proofErr w:type="spellEnd"/>
+            <w:r>
+              <w:t xml:space="preserve"> for the default UI. </w:t>
+            </w:r>
+          </w:p>
+        </w:tc>
+      </w:tr>
+      <w:tr>
+        <w:trPr>
+          <w:cnfStyle w:val="000000100000" w:firstRow="0" w:lastRow="0" w:firstColumn="0" w:lastColumn="0" w:oddVBand="0" w:evenVBand="0" w:oddHBand="1" w:evenHBand="0" w:firstRowFirstColumn="0" w:firstRowLastColumn="0" w:lastRowFirstColumn="0" w:lastRowLastColumn="0"/>
+          <w:trHeight w:val="20"/>
+        </w:trPr>
+        <w:tc>
+          <w:tcPr>
+            <w:cnfStyle w:val="001000000000" w:firstRow="0" w:lastRow="0" w:firstColumn="1" w:lastColumn="0" w:oddVBand="0" w:evenVBand="0" w:oddHBand="0" w:evenHBand="0" w:firstRowFirstColumn="0" w:firstRowLastColumn="0" w:lastRowFirstColumn="0" w:lastRowLastColumn="0"/>
+            <w:tcW w:w="2898" w:type="dxa"/>
+            <w:tcBorders>
+              <w:right w:val="none" w:sz="0" w:space="0" w:color="auto"/>
+            </w:tcBorders>
+          </w:tcPr>
+          <w:p>
+            <w:r>
+              <w:t>/</w:t>
+            </w:r>
+            <w:proofErr w:type="spellStart"/>
+            <w:r>
+              <w:t>jsp</w:t>
+            </w:r>
+            <w:proofErr w:type="spellEnd"/>
+            <w:r>
+              <w:t>/*.</w:t>
+            </w:r>
+            <w:proofErr w:type="spellStart"/>
+            <w:r>
+              <w:t>jsp</w:t>
+            </w:r>
+            <w:proofErr w:type="spellEnd"/>
+          </w:p>
+        </w:tc>
+        <w:tc>
+          <w:tcPr>
+            <w:tcW w:w="8102" w:type="dxa"/>
+            <w:tcBorders>
+              <w:left w:val="none" w:sz="0" w:space="0" w:color="auto"/>
+            </w:tcBorders>
+          </w:tcPr>
+          <w:p>
+            <w:pPr>
+              <w:cnfStyle w:val="000000100000" w:firstRow="0" w:lastRow="0" w:firstColumn="0" w:lastColumn="0" w:oddVBand="0" w:evenVBand="0" w:oddHBand="1" w:evenHBand="0" w:firstRowFirstColumn="0" w:firstRowLastColumn="0" w:lastRowFirstColumn="0" w:lastRowLastColumn="0"/>
+            </w:pPr>
+            <w:proofErr w:type="spellStart"/>
+            <w:r>
+              <w:t>JSP</w:t>
+            </w:r>
+            <w:proofErr w:type="spellEnd"/>
+            <w:r>
+              <w:t xml:space="preserve"> pages that correspond to each major </w:t>
+            </w:r>
+            <w:r>
+              <w:t>element</w:t>
+            </w:r>
+            <w:r>
+              <w:t xml:space="preserve"> presented in the user interface.</w:t>
+            </w:r>
+          </w:p>
+        </w:tc>
+      </w:tr>
+      <w:tr>
+        <w:trPr>
+          <w:cnfStyle w:val="000000010000" w:firstRow="0" w:lastRow="0" w:firstColumn="0" w:lastColumn="0" w:oddVBand="0" w:evenVBand="0" w:oddHBand="0" w:evenHBand="1" w:firstRowFirstColumn="0" w:firstRowLastColumn="0" w:lastRowFirstColumn="0" w:lastRowLastColumn="0"/>
+          <w:trHeight w:val="20"/>
+        </w:trPr>
+        <w:tc>
+          <w:tcPr>
+            <w:cnfStyle w:val="001000000000" w:firstRow="0" w:lastRow="0" w:firstColumn="1" w:lastColumn="0" w:oddVBand="0" w:evenVBand="0" w:oddHBand="0" w:evenHBand="0" w:firstRowFirstColumn="0" w:firstRowLastColumn="0" w:lastRowFirstColumn="0" w:lastRowLastColumn="0"/>
+            <w:tcW w:w="2898" w:type="dxa"/>
+            <w:tcBorders>
+              <w:right w:val="none" w:sz="0" w:space="0" w:color="auto"/>
+            </w:tcBorders>
+          </w:tcPr>
+          <w:p>
+            <w:r>
+              <w:t>/script/</w:t>
+            </w:r>
+            <w:proofErr w:type="spellStart"/>
+            <w:r>
+              <w:t>jquery</w:t>
+            </w:r>
+            <w:proofErr w:type="spellEnd"/>
+            <w:r>
+              <w:t>*.</w:t>
+            </w:r>
+            <w:proofErr w:type="spellStart"/>
+            <w:r>
+              <w:t>js</w:t>
+            </w:r>
+            <w:proofErr w:type="spellEnd"/>
+          </w:p>
+        </w:tc>
+        <w:tc>
+          <w:tcPr>
+            <w:tcW w:w="8102" w:type="dxa"/>
+            <w:tcBorders>
+              <w:left w:val="none" w:sz="0" w:space="0" w:color="auto"/>
+            </w:tcBorders>
+          </w:tcPr>
+          <w:p>
+            <w:pPr>
+              <w:cnfStyle w:val="000000010000" w:firstRow="0" w:lastRow="0" w:firstColumn="0" w:lastColumn="0" w:oddVBand="0" w:evenVBand="0" w:oddHBand="0" w:evenHBand="1" w:firstRowFirstColumn="0" w:firstRowLastColumn="0" w:lastRowFirstColumn="0" w:lastRowLastColumn="0"/>
+            </w:pPr>
+            <w:proofErr w:type="spellStart"/>
+            <w:r>
+              <w:t>Javascript</w:t>
+            </w:r>
+            <w:proofErr w:type="spellEnd"/>
+            <w:r>
+              <w:t xml:space="preserve"> libraries used by the </w:t>
+            </w:r>
+            <w:proofErr w:type="spellStart"/>
+            <w:r>
+              <w:t>CloudStack</w:t>
+            </w:r>
+            <w:proofErr w:type="spellEnd"/>
+            <w:r>
+              <w:t xml:space="preserve"> UI</w:t>
+            </w:r>
+            <w:r>
+              <w:t>. You should not have to modify any of these files.</w:t>
+            </w:r>
+          </w:p>
+        </w:tc>
+      </w:tr>
+      <w:tr>
+        <w:trPr>
+          <w:cnfStyle w:val="000000100000" w:firstRow="0" w:lastRow="0" w:firstColumn="0" w:lastColumn="0" w:oddVBand="0" w:evenVBand="0" w:oddHBand="1" w:evenHBand="0" w:firstRowFirstColumn="0" w:firstRowLastColumn="0" w:lastRowFirstColumn="0" w:lastRowLastColumn="0"/>
+          <w:trHeight w:val="20"/>
+        </w:trPr>
+        <w:tc>
+          <w:tcPr>
+            <w:cnfStyle w:val="001000000000" w:firstRow="0" w:lastRow="0" w:firstColumn="1" w:lastColumn="0" w:oddVBand="0" w:evenVBand="0" w:oddHBand="0" w:evenHBand="0" w:firstRowFirstColumn="0" w:firstRowLastColumn="0" w:lastRowFirstColumn="0" w:lastRowLastColumn="0"/>
             <w:tcW w:w="2898" w:type="dxa"/>
             <w:tcBorders>
               <w:right w:val="single" w:sz="4" w:space="0" w:color="auto"/>
@@ -2548,7 +2852,7 @@
             </w:r>
             <w:proofErr w:type="spellStart"/>
             <w:r>
-              <w:t>cloud.core.js</w:t>
+              <w:t>cloud.core.callback.js</w:t>
             </w:r>
             <w:proofErr w:type="spellEnd"/>
           </w:p>
@@ -2562,7 +2866,7 @@
           </w:tcPr>
           <w:p>
             <w:pPr>
-              <w:cnfStyle w:val="000000010000"/>
+              <w:cnfStyle w:val="000000100000" w:firstRow="0" w:lastRow="0" w:firstColumn="0" w:lastColumn="0" w:oddVBand="0" w:evenVBand="0" w:oddHBand="1" w:evenHBand="0" w:firstRowFirstColumn="0" w:firstRowLastColumn="0" w:lastRowFirstColumn="0" w:lastRowLastColumn="0"/>
             </w:pPr>
             <w:proofErr w:type="spellStart"/>
             <w:r>
@@ -2570,7 +2874,7 @@
             </w:r>
             <w:proofErr w:type="spellEnd"/>
             <w:r>
-              <w:t xml:space="preserve"> file that contains the common functions used by the </w:t>
+              <w:t xml:space="preserve"> file that you can modify if you wish to integrate the </w:t>
             </w:r>
             <w:proofErr w:type="spellStart"/>
             <w:r>
@@ -2578,22 +2882,40 @@
             </w:r>
             <w:proofErr w:type="spellEnd"/>
             <w:r>
-              <w:t xml:space="preserve"> UI</w:t>
-            </w:r>
-            <w:r>
-              <w:t xml:space="preserve">. </w:t>
+              <w:t xml:space="preserve"> UI </w:t>
+            </w:r>
+            <w:r>
+              <w:t>as a single</w:t>
+            </w:r>
+            <w:r>
+              <w:t xml:space="preserve"> </w:t>
+            </w:r>
+            <w:r>
+              <w:t>sign</w:t>
+            </w:r>
+            <w:r>
+              <w:t>-</w:t>
+            </w:r>
+            <w:r>
+              <w:t xml:space="preserve">on solution with your existing </w:t>
+            </w:r>
+            <w:r>
+              <w:t>website</w:t>
+            </w:r>
+            <w:r>
+              <w:t>/portal.</w:t>
             </w:r>
           </w:p>
         </w:tc>
       </w:tr>
       <w:tr>
         <w:trPr>
-          <w:cnfStyle w:val="000000100000"/>
+          <w:cnfStyle w:val="000000010000" w:firstRow="0" w:lastRow="0" w:firstColumn="0" w:lastColumn="0" w:oddVBand="0" w:evenVBand="0" w:oddHBand="0" w:evenHBand="1" w:firstRowFirstColumn="0" w:firstRowLastColumn="0" w:lastRowFirstColumn="0" w:lastRowLastColumn="0"/>
           <w:trHeight w:val="20"/>
         </w:trPr>
         <w:tc>
           <w:tcPr>
-            <w:cnfStyle w:val="001000000000"/>
+            <w:cnfStyle w:val="001000000000" w:firstRow="0" w:lastRow="0" w:firstColumn="1" w:lastColumn="0" w:oddVBand="0" w:evenVBand="0" w:oddHBand="0" w:evenHBand="0" w:firstRowFirstColumn="0" w:firstRowLastColumn="0" w:lastRowFirstColumn="0" w:lastRowLastColumn="0"/>
             <w:tcW w:w="2898" w:type="dxa"/>
             <w:tcBorders>
               <w:right w:val="single" w:sz="4" w:space="0" w:color="auto"/>
@@ -2601,12 +2923,11 @@
           </w:tcPr>
           <w:p>
             <w:r>
-              <w:lastRenderedPageBreak/>
               <w:t>/script/</w:t>
             </w:r>
             <w:proofErr w:type="spellStart"/>
             <w:r>
-              <w:t>cloud.core.init.js</w:t>
+              <w:t>cloud.core.js</w:t>
             </w:r>
             <w:proofErr w:type="spellEnd"/>
           </w:p>
@@ -2620,7 +2941,7 @@
           </w:tcPr>
           <w:p>
             <w:pPr>
-              <w:cnfStyle w:val="000000100000"/>
+              <w:cnfStyle w:val="000000010000" w:firstRow="0" w:lastRow="0" w:firstColumn="0" w:lastColumn="0" w:oddVBand="0" w:evenVBand="0" w:oddHBand="0" w:evenHBand="1" w:firstRowFirstColumn="0" w:firstRowLastColumn="0" w:lastRowFirstColumn="0" w:lastRowLastColumn="0"/>
             </w:pPr>
             <w:proofErr w:type="spellStart"/>
             <w:r>
@@ -2628,7 +2949,7 @@
             </w:r>
             <w:proofErr w:type="spellEnd"/>
             <w:r>
-              <w:t xml:space="preserve"> file that contains the default initialization logic for the </w:t>
+              <w:t xml:space="preserve"> file that contains the common functions used by the </w:t>
             </w:r>
             <w:proofErr w:type="spellStart"/>
             <w:r>
@@ -2636,19 +2957,22 @@
             </w:r>
             <w:proofErr w:type="spellEnd"/>
             <w:r>
-              <w:t xml:space="preserve"> UI. This is also the location where you need to specify the default API URL for AJAX calls if you decide to change the default URL.</w:t>
+              <w:t xml:space="preserve"> UI</w:t>
+            </w:r>
+            <w:r>
+              <w:t xml:space="preserve">. </w:t>
             </w:r>
           </w:p>
         </w:tc>
       </w:tr>
       <w:tr>
         <w:trPr>
-          <w:cnfStyle w:val="000000010000"/>
+          <w:cnfStyle w:val="000000100000" w:firstRow="0" w:lastRow="0" w:firstColumn="0" w:lastColumn="0" w:oddVBand="0" w:evenVBand="0" w:oddHBand="1" w:evenHBand="0" w:firstRowFirstColumn="0" w:firstRowLastColumn="0" w:lastRowFirstColumn="0" w:lastRowLastColumn="0"/>
           <w:trHeight w:val="20"/>
         </w:trPr>
         <w:tc>
           <w:tcPr>
-            <w:cnfStyle w:val="001000000000"/>
+            <w:cnfStyle w:val="001000000000" w:firstRow="0" w:lastRow="0" w:firstColumn="1" w:lastColumn="0" w:oddVBand="0" w:evenVBand="0" w:oddHBand="0" w:evenHBand="0" w:firstRowFirstColumn="0" w:firstRowLastColumn="0" w:lastRowFirstColumn="0" w:lastRowLastColumn="0"/>
             <w:tcW w:w="2898" w:type="dxa"/>
             <w:tcBorders>
               <w:right w:val="single" w:sz="4" w:space="0" w:color="auto"/>
@@ -2656,19 +2980,12 @@
           </w:tcPr>
           <w:p>
             <w:r>
+              <w:lastRenderedPageBreak/>
               <w:t>/script/</w:t>
             </w:r>
             <w:proofErr w:type="spellStart"/>
             <w:r>
-              <w:t>cloud.core</w:t>
-            </w:r>
-            <w:proofErr w:type="spellEnd"/>
-            <w:r>
-              <w:t>.*.</w:t>
-            </w:r>
-            <w:proofErr w:type="spellStart"/>
-            <w:r>
-              <w:t>js</w:t>
+              <w:t>cloud.core.init.js</w:t>
             </w:r>
             <w:proofErr w:type="spellEnd"/>
           </w:p>
@@ -2682,7 +2999,69 @@
           </w:tcPr>
           <w:p>
             <w:pPr>
-              <w:cnfStyle w:val="000000010000"/>
+              <w:cnfStyle w:val="000000100000" w:firstRow="0" w:lastRow="0" w:firstColumn="0" w:lastColumn="0" w:oddVBand="0" w:evenVBand="0" w:oddHBand="1" w:evenHBand="0" w:firstRowFirstColumn="0" w:firstRowLastColumn="0" w:lastRowFirstColumn="0" w:lastRowLastColumn="0"/>
+            </w:pPr>
+            <w:proofErr w:type="spellStart"/>
+            <w:r>
+              <w:t>Javascript</w:t>
+            </w:r>
+            <w:proofErr w:type="spellEnd"/>
+            <w:r>
+              <w:t xml:space="preserve"> file that contains the default initialization logic for the </w:t>
+            </w:r>
+            <w:proofErr w:type="spellStart"/>
+            <w:r>
+              <w:t>CloudStack</w:t>
+            </w:r>
+            <w:proofErr w:type="spellEnd"/>
+            <w:r>
+              <w:t xml:space="preserve"> UI. This is also the location where you need to specify the default API URL for AJAX calls if you decide to change the default URL.</w:t>
+            </w:r>
+          </w:p>
+        </w:tc>
+      </w:tr>
+      <w:tr>
+        <w:trPr>
+          <w:cnfStyle w:val="000000010000" w:firstRow="0" w:lastRow="0" w:firstColumn="0" w:lastColumn="0" w:oddVBand="0" w:evenVBand="0" w:oddHBand="0" w:evenHBand="1" w:firstRowFirstColumn="0" w:firstRowLastColumn="0" w:lastRowFirstColumn="0" w:lastRowLastColumn="0"/>
+          <w:trHeight w:val="20"/>
+        </w:trPr>
+        <w:tc>
+          <w:tcPr>
+            <w:cnfStyle w:val="001000000000" w:firstRow="0" w:lastRow="0" w:firstColumn="1" w:lastColumn="0" w:oddVBand="0" w:evenVBand="0" w:oddHBand="0" w:evenHBand="0" w:firstRowFirstColumn="0" w:firstRowLastColumn="0" w:lastRowFirstColumn="0" w:lastRowLastColumn="0"/>
+            <w:tcW w:w="2898" w:type="dxa"/>
+            <w:tcBorders>
+              <w:right w:val="single" w:sz="4" w:space="0" w:color="auto"/>
+            </w:tcBorders>
+          </w:tcPr>
+          <w:p>
+            <w:r>
+              <w:t>/script/</w:t>
+            </w:r>
+            <w:proofErr w:type="spellStart"/>
+            <w:r>
+              <w:t>cloud.core</w:t>
+            </w:r>
+            <w:proofErr w:type="spellEnd"/>
+            <w:r>
+              <w:t>.*.</w:t>
+            </w:r>
+            <w:proofErr w:type="spellStart"/>
+            <w:r>
+              <w:t>js</w:t>
+            </w:r>
+            <w:proofErr w:type="spellEnd"/>
+          </w:p>
+        </w:tc>
+        <w:tc>
+          <w:tcPr>
+            <w:tcW w:w="8102" w:type="dxa"/>
+            <w:tcBorders>
+              <w:left w:val="single" w:sz="4" w:space="0" w:color="auto"/>
+            </w:tcBorders>
+          </w:tcPr>
+          <w:p>
+            <w:pPr>
+              <w:cnfStyle w:val="000000010000" w:firstRow="0" w:lastRow="0" w:firstColumn="0" w:lastColumn="0" w:oddVBand="0" w:evenVBand="0" w:oddHBand="0" w:evenHBand="1" w:firstRowFirstColumn="0" w:firstRowLastColumn="0" w:lastRowFirstColumn="0" w:lastRowLastColumn="0"/>
             </w:pPr>
             <w:proofErr w:type="spellStart"/>
             <w:r>
@@ -2717,7 +3096,7 @@
       <w:pPr>
         <w:pStyle w:val="Heading2"/>
       </w:pPr>
-      <w:bookmarkStart w:id="5" w:name="_Toc284863593"/>
+      <w:bookmarkStart w:id="5" w:name="_Toc285200547"/>
       <w:r>
         <w:t>Simple Branding</w:t>
       </w:r>
@@ -2781,7 +3160,15 @@
         <w:t xml:space="preserve">To make these changes, </w:t>
       </w:r>
       <w:r>
-        <w:t>use the reference CSS files found in /custom/custom*/</w:t>
+        <w:t xml:space="preserve">use the reference </w:t>
+      </w:r>
+      <w:proofErr w:type="spellStart"/>
+      <w:r>
+        <w:t>CSS</w:t>
+      </w:r>
+      <w:proofErr w:type="spellEnd"/>
+      <w:r>
+        <w:t xml:space="preserve"> files found in /custom/custom*/</w:t>
       </w:r>
       <w:proofErr w:type="spellStart"/>
       <w:r>
@@ -2795,11 +3182,24 @@
         <w:t xml:space="preserve"> </w:t>
       </w:r>
       <w:r>
-        <w:t xml:space="preserve">You can also replace the favicon.ico and </w:t>
-      </w:r>
-      <w:r>
-        <w:t>/images/cloud_logo.gif</w:t>
-      </w:r>
+        <w:t xml:space="preserve">You can also replace the </w:t>
+      </w:r>
+      <w:proofErr w:type="spellStart"/>
+      <w:r>
+        <w:t>favicon.ico</w:t>
+      </w:r>
+      <w:proofErr w:type="spellEnd"/>
+      <w:r>
+        <w:t xml:space="preserve"> and </w:t>
+      </w:r>
+      <w:r>
+        <w:t>/images/</w:t>
+      </w:r>
+      <w:proofErr w:type="spellStart"/>
+      <w:r>
+        <w:t>cloud_logo.gif</w:t>
+      </w:r>
+      <w:proofErr w:type="spellEnd"/>
       <w:r>
         <w:t xml:space="preserve"> to replace </w:t>
       </w:r>
@@ -2807,7 +3207,15 @@
         <w:t xml:space="preserve">the </w:t>
       </w:r>
       <w:r>
-        <w:t xml:space="preserve">default Cloud.com images. </w:t>
+        <w:t xml:space="preserve">default </w:t>
+      </w:r>
+      <w:proofErr w:type="spellStart"/>
+      <w:r>
+        <w:t>Cloud.com</w:t>
+      </w:r>
+      <w:proofErr w:type="spellEnd"/>
+      <w:r>
+        <w:t xml:space="preserve"> images. </w:t>
       </w:r>
       <w:r>
         <w:t>The</w:t>
@@ -2828,7 +3236,15 @@
         <w:t>major</w:t>
       </w:r>
       <w:r>
-        <w:t xml:space="preserve"> CSS definition</w:t>
+        <w:t xml:space="preserve"> </w:t>
+      </w:r>
+      <w:proofErr w:type="spellStart"/>
+      <w:r>
+        <w:t>CSS</w:t>
+      </w:r>
+      <w:proofErr w:type="spellEnd"/>
+      <w:r>
+        <w:t xml:space="preserve"> definition</w:t>
       </w:r>
       <w:r>
         <w:t>s</w:t>
@@ -2864,7 +3280,7 @@
                     </pic:cNvPicPr>
                   </pic:nvPicPr>
                   <pic:blipFill>
-                    <a:blip r:embed="rId13" cstate="print"/>
+                    <a:blip r:embed="rId14" cstate="print"/>
                     <a:stretch>
                       <a:fillRect/>
                     </a:stretch>
@@ -2896,7 +3312,7 @@
       <w:pPr>
         <w:pStyle w:val="Heading2"/>
       </w:pPr>
-      <w:bookmarkStart w:id="6" w:name="_Toc284863594"/>
+      <w:bookmarkStart w:id="6" w:name="_Toc285200548"/>
       <w:r>
         <w:t xml:space="preserve">Advanced </w:t>
       </w:r>
@@ -2920,7 +3336,7 @@
       <w:pPr>
         <w:pStyle w:val="Heading3"/>
       </w:pPr>
-      <w:bookmarkStart w:id="7" w:name="_Toc284863595"/>
+      <w:bookmarkStart w:id="7" w:name="_Toc285200549"/>
       <w:r>
         <w:lastRenderedPageBreak/>
         <w:t>Changing</w:t>
@@ -2966,13 +3382,35 @@
       <w:r>
         <w:t xml:space="preserve">Please refer to </w:t>
       </w:r>
-      <w:hyperlink r:id="rId14" w:history="1">
+      <w:hyperlink r:id="rId15" w:history="1">
         <w:r>
           <w:rPr>
             <w:rStyle w:val="Hyperlink"/>
           </w:rPr>
-          <w:t>http://tomcat.apache.org/tomcat-5.5-doc/index.html</w:t>
-        </w:r>
+          <w:t>http://</w:t>
+        </w:r>
+        <w:proofErr w:type="spellStart"/>
+        <w:r>
+          <w:rPr>
+            <w:rStyle w:val="Hyperlink"/>
+          </w:rPr>
+          <w:t>tomcat.apache.org</w:t>
+        </w:r>
+        <w:proofErr w:type="spellEnd"/>
+        <w:r>
+          <w:rPr>
+            <w:rStyle w:val="Hyperlink"/>
+          </w:rPr>
+          <w:t>/tomcat-5.5-doc/</w:t>
+        </w:r>
+        <w:proofErr w:type="spellStart"/>
+        <w:r>
+          <w:rPr>
+            <w:rStyle w:val="Hyperlink"/>
+          </w:rPr>
+          <w:t>index.html</w:t>
+        </w:r>
+        <w:proofErr w:type="spellEnd"/>
       </w:hyperlink>
       <w:r>
         <w:t xml:space="preserve"> for documentation on how to change default host URL.</w:t>
@@ -3149,8 +3587,13 @@
         <w:t>/client/WEB-INF</w:t>
       </w:r>
       <w:r>
-        <w:t>/web.xml</w:t>
-      </w:r>
+        <w:t>/</w:t>
+      </w:r>
+      <w:proofErr w:type="spellStart"/>
+      <w:r>
+        <w:t>web.xml</w:t>
+      </w:r>
+      <w:proofErr w:type="spellEnd"/>
     </w:p>
     <w:p>
       <w:pPr>
@@ -3167,14 +3610,9 @@
       <w:r>
         <w:t>&lt;</w:t>
       </w:r>
-      <w:proofErr w:type="spellStart"/>
       <w:proofErr w:type="gramStart"/>
       <w:r>
-        <w:t>servlet</w:t>
-      </w:r>
-      <w:proofErr w:type="spellEnd"/>
-      <w:r>
-        <w:t>-mapping</w:t>
+        <w:t>servlet-mapping</w:t>
       </w:r>
       <w:proofErr w:type="gramEnd"/>
       <w:r>
@@ -3186,31 +3624,47 @@
         <w:pStyle w:val="Code"/>
       </w:pPr>
       <w:r>
+        <w:t xml:space="preserve">         &lt;servlet-name&gt;</w:t>
+      </w:r>
+      <w:proofErr w:type="spellStart"/>
+      <w:r>
+        <w:t>apiServlet</w:t>
+      </w:r>
+      <w:proofErr w:type="spellEnd"/>
+      <w:r>
+        <w:t>&lt;/servlet-name&gt;</w:t>
+      </w:r>
+    </w:p>
+    <w:p>
+      <w:pPr>
+        <w:pStyle w:val="Code"/>
+      </w:pPr>
+      <w:r>
         <w:t xml:space="preserve">         &lt;</w:t>
       </w:r>
       <w:proofErr w:type="spellStart"/>
       <w:r>
-        <w:t>servlet</w:t>
-      </w:r>
-      <w:proofErr w:type="spellEnd"/>
-      <w:r>
-        <w:t>-name&gt;</w:t>
-      </w:r>
-      <w:proofErr w:type="spellStart"/>
-      <w:r>
-        <w:t>apiServlet</w:t>
-      </w:r>
-      <w:proofErr w:type="spellEnd"/>
-      <w:r>
-        <w:t>&lt;/</w:t>
-      </w:r>
-      <w:proofErr w:type="spellStart"/>
-      <w:r>
-        <w:t>servlet</w:t>
-      </w:r>
-      <w:proofErr w:type="spellEnd"/>
-      <w:r>
-        <w:t>-name&gt;</w:t>
+        <w:t>url</w:t>
+      </w:r>
+      <w:proofErr w:type="spellEnd"/>
+      <w:r>
+        <w:t>-pattern&gt;/</w:t>
+      </w:r>
+      <w:proofErr w:type="spellStart"/>
+      <w:r>
+        <w:t>api</w:t>
+      </w:r>
+      <w:proofErr w:type="spellEnd"/>
+      <w:r>
+        <w:t>/*&lt;/</w:t>
+      </w:r>
+      <w:proofErr w:type="spellStart"/>
+      <w:r>
+        <w:t>url</w:t>
+      </w:r>
+      <w:proofErr w:type="spellEnd"/>
+      <w:r>
+        <w:t>-pattern&gt;</w:t>
       </w:r>
     </w:p>
     <w:p>
@@ -3218,47 +3672,7 @@
         <w:pStyle w:val="Code"/>
       </w:pPr>
       <w:r>
-        <w:t xml:space="preserve">         &lt;</w:t>
-      </w:r>
-      <w:proofErr w:type="spellStart"/>
-      <w:r>
-        <w:t>url</w:t>
-      </w:r>
-      <w:proofErr w:type="spellEnd"/>
-      <w:r>
-        <w:t>-pattern&gt;/</w:t>
-      </w:r>
-      <w:proofErr w:type="spellStart"/>
-      <w:r>
-        <w:t>api</w:t>
-      </w:r>
-      <w:proofErr w:type="spellEnd"/>
-      <w:r>
-        <w:t>/*&lt;/</w:t>
-      </w:r>
-      <w:proofErr w:type="spellStart"/>
-      <w:r>
-        <w:t>url</w:t>
-      </w:r>
-      <w:proofErr w:type="spellEnd"/>
-      <w:r>
-        <w:t>-pattern&gt;</w:t>
-      </w:r>
-    </w:p>
-    <w:p>
-      <w:pPr>
-        <w:pStyle w:val="Code"/>
-      </w:pPr>
-      <w:r>
-        <w:t>&lt;/</w:t>
-      </w:r>
-      <w:proofErr w:type="spellStart"/>
-      <w:r>
-        <w:t>servlet</w:t>
-      </w:r>
-      <w:proofErr w:type="spellEnd"/>
-      <w:r>
-        <w:t>-mapping&gt;</w:t>
+        <w:t>&lt;/servlet-mapping&gt;</w:t>
       </w:r>
     </w:p>
     <w:p>
@@ -3636,7 +4050,15 @@
       </w:r>
       <w:proofErr w:type="spellEnd"/>
       <w:r>
-        <w:t xml:space="preserve"> == $.cookie("JSESSIONID")) {</w:t>
+        <w:t xml:space="preserve"> == $.cookie("</w:t>
+      </w:r>
+      <w:proofErr w:type="spellStart"/>
+      <w:r>
+        <w:t>JSESSIONID</w:t>
+      </w:r>
+      <w:proofErr w:type="spellEnd"/>
+      <w:r>
+        <w:t>")) {</w:t>
       </w:r>
     </w:p>
     <w:p>
@@ -3831,11 +4253,352 @@
       <w:pPr>
         <w:pStyle w:val="Heading3"/>
       </w:pPr>
-      <w:bookmarkStart w:id="8" w:name="_Toc284863596"/>
+      <w:bookmarkStart w:id="8" w:name="_Toc285200550"/>
+      <w:r>
+        <w:t>Localization</w:t>
+      </w:r>
+      <w:bookmarkEnd w:id="8"/>
+    </w:p>
+    <w:p>
+      <w:r>
+        <w:t>The process of localizing the</w:t>
+      </w:r>
+      <w:r>
+        <w:t xml:space="preserve"> </w:t>
+      </w:r>
+      <w:proofErr w:type="spellStart"/>
+      <w:r>
+        <w:t>CloudStack</w:t>
+      </w:r>
+      <w:proofErr w:type="spellEnd"/>
+      <w:r>
+        <w:t xml:space="preserve"> User Interface requires a </w:t>
+      </w:r>
+      <w:proofErr w:type="spellStart"/>
+      <w:r>
+        <w:t>two step</w:t>
+      </w:r>
+      <w:proofErr w:type="spellEnd"/>
+      <w:r>
+        <w:t xml:space="preserve"> process:</w:t>
+      </w:r>
+    </w:p>
+    <w:p>
+      <w:pPr>
+        <w:pStyle w:val="NumberedList"/>
+        <w:numPr>
+          <w:ilvl w:val="0"/>
+          <w:numId w:val="16"/>
+        </w:numPr>
+      </w:pPr>
+      <w:r>
+        <w:t>Add</w:t>
+      </w:r>
+      <w:r>
+        <w:t>ing</w:t>
+      </w:r>
+      <w:r>
+        <w:t xml:space="preserve"> a new properties file for the language you wish to localize your UI to.  The file must be copied over to the following directory in your management server: /usr/share/cloud/management/webapps/client/WEB-INF/classes/resources.  The default installation of </w:t>
+      </w:r>
+      <w:proofErr w:type="spellStart"/>
+      <w:r>
+        <w:t>CloudStack</w:t>
+      </w:r>
+      <w:proofErr w:type="spellEnd"/>
+      <w:r>
+        <w:t xml:space="preserve"> contains sample property files for simplified Chinese, Japanese,</w:t>
+      </w:r>
+      <w:r>
+        <w:t xml:space="preserve"> and Spanish.  </w:t>
+      </w:r>
+      <w:r>
+        <w:t xml:space="preserve">Simply make a copy of </w:t>
+      </w:r>
+      <w:proofErr w:type="spellStart"/>
+      <w:r>
+        <w:t>messages.properties</w:t>
+      </w:r>
+      <w:proofErr w:type="spellEnd"/>
+      <w:r>
+        <w:t xml:space="preserve"> and rename the new </w:t>
+      </w:r>
+      <w:proofErr w:type="gramStart"/>
+      <w:r>
+        <w:t>file  using</w:t>
+      </w:r>
+      <w:proofErr w:type="gramEnd"/>
+      <w:r>
+        <w:t xml:space="preserve"> t</w:t>
+      </w:r>
+      <w:r>
+        <w:t>he naming convention</w:t>
+      </w:r>
+      <w:r>
+        <w:t xml:space="preserve"> </w:t>
+      </w:r>
+      <w:r>
+        <w:t>of</w:t>
+      </w:r>
+      <w:r>
+        <w:t xml:space="preserve"> messages_&lt;</w:t>
+      </w:r>
+      <w:proofErr w:type="spellStart"/>
+      <w:r>
+        <w:t>lang_code</w:t>
+      </w:r>
+      <w:proofErr w:type="spellEnd"/>
+      <w:r>
+        <w:t>&gt;_&lt;</w:t>
+      </w:r>
+      <w:proofErr w:type="spellStart"/>
+      <w:r>
+        <w:t>country_</w:t>
+      </w:r>
+      <w:r>
+        <w:t>code</w:t>
+      </w:r>
+      <w:proofErr w:type="spellEnd"/>
+      <w:r>
+        <w:t>&gt;.properties.</w:t>
+      </w:r>
+      <w:r>
+        <w:t xml:space="preserve">  Edit the file and translate the English text to your language of choice.</w:t>
+      </w:r>
+    </w:p>
+    <w:p>
+      <w:pPr>
+        <w:pStyle w:val="NumberedList"/>
+        <w:numPr>
+          <w:ilvl w:val="0"/>
+          <w:numId w:val="0"/>
+        </w:numPr>
+        <w:ind w:left="720"/>
+      </w:pPr>
+      <w:r>
+        <w:t xml:space="preserve">The valid language codes can be found </w:t>
+      </w:r>
+      <w:r>
+        <w:t xml:space="preserve">at </w:t>
+      </w:r>
+      <w:hyperlink r:id="rId16" w:history="1">
+        <w:r>
+          <w:t>http://</w:t>
+        </w:r>
+        <w:proofErr w:type="spellStart"/>
+        <w:r>
+          <w:t>www.ics.uci.edu</w:t>
+        </w:r>
+        <w:proofErr w:type="spellEnd"/>
+        <w:r>
+          <w:t>/pub/</w:t>
+        </w:r>
+        <w:proofErr w:type="spellStart"/>
+        <w:r>
+          <w:t>ietf</w:t>
+        </w:r>
+        <w:proofErr w:type="spellEnd"/>
+        <w:r>
+          <w:t>/http/related/</w:t>
+        </w:r>
+        <w:proofErr w:type="spellStart"/>
+        <w:r>
+          <w:t>iso639.txt</w:t>
+        </w:r>
+        <w:proofErr w:type="spellEnd"/>
+      </w:hyperlink>
+      <w:r>
+        <w:t>.</w:t>
+      </w:r>
+    </w:p>
+    <w:p>
+      <w:pPr>
+        <w:ind w:firstLine="720"/>
+      </w:pPr>
+      <w:r>
+        <w:t xml:space="preserve">The valid country codes can be found at </w:t>
+      </w:r>
+      <w:hyperlink r:id="rId17" w:history="1">
+        <w:r>
+          <w:t>http://</w:t>
+        </w:r>
+        <w:proofErr w:type="spellStart"/>
+        <w:r>
+          <w:t>www.chemie.fu-berlin.de</w:t>
+        </w:r>
+        <w:proofErr w:type="spellEnd"/>
+        <w:r>
+          <w:t>/diverse/doc/</w:t>
+        </w:r>
+        <w:proofErr w:type="spellStart"/>
+        <w:r>
+          <w:t>ISO_3166.html</w:t>
+        </w:r>
+        <w:proofErr w:type="spellEnd"/>
+      </w:hyperlink>
+      <w:r>
+        <w:t>.</w:t>
+      </w:r>
+    </w:p>
+    <w:p>
+      <w:pPr>
+        <w:pStyle w:val="NumberedList"/>
+        <w:numPr>
+          <w:ilvl w:val="0"/>
+          <w:numId w:val="16"/>
+        </w:numPr>
+      </w:pPr>
+      <w:r>
+        <w:t>The second thing that is required is to make sure that you set the cookie, “</w:t>
+      </w:r>
+      <w:proofErr w:type="spellStart"/>
+      <w:r>
+        <w:t>lang</w:t>
+      </w:r>
+      <w:proofErr w:type="spellEnd"/>
+      <w:r>
+        <w:t>” to be</w:t>
+      </w:r>
+      <w:r>
+        <w:t xml:space="preserve"> your language + country code.  You can either modify the current UI to accommodate the new language or just ensure that you set the cookie yourself.</w:t>
+      </w:r>
+      <w:r>
+        <w:t xml:space="preserve">  To modify the UI, you would need to edit </w:t>
+      </w:r>
+      <w:proofErr w:type="spellStart"/>
+      <w:r>
+        <w:t>index.jsp</w:t>
+      </w:r>
+      <w:proofErr w:type="spellEnd"/>
+      <w:r>
+        <w:t>, find the language drop down menu by searching for “</w:t>
+      </w:r>
+      <w:proofErr w:type="spellStart"/>
+      <w:r>
+        <w:t>lang_menu</w:t>
+      </w:r>
+      <w:proofErr w:type="spellEnd"/>
+      <w:r>
+        <w:t>”, and finally adding a new &lt;li&gt; item to match your new language.</w:t>
+      </w:r>
+    </w:p>
+    <w:p>
+      <w:pPr>
+        <w:pStyle w:val="NumberedList"/>
+        <w:numPr>
+          <w:ilvl w:val="0"/>
+          <w:numId w:val="0"/>
+        </w:numPr>
+        <w:ind w:left="720" w:hanging="360"/>
+      </w:pPr>
+    </w:p>
+    <w:p>
+      <w:pPr>
+        <w:pStyle w:val="NumberedList"/>
+        <w:numPr>
+          <w:ilvl w:val="0"/>
+          <w:numId w:val="0"/>
+        </w:numPr>
+      </w:pPr>
+      <w:r>
+        <w:t>Example:</w:t>
+      </w:r>
+    </w:p>
+    <w:p>
+      <w:pPr>
+        <w:pStyle w:val="NumberedList"/>
+        <w:numPr>
+          <w:ilvl w:val="0"/>
+          <w:numId w:val="0"/>
+        </w:numPr>
+      </w:pPr>
+      <w:r>
+        <w:t>For</w:t>
+      </w:r>
+      <w:r>
+        <w:t xml:space="preserve"> example, if you wish to add a French localization, you would make a copy of </w:t>
+      </w:r>
+      <w:proofErr w:type="spellStart"/>
+      <w:r>
+        <w:t>messages.properties</w:t>
+      </w:r>
+      <w:proofErr w:type="spellEnd"/>
+      <w:r>
+        <w:t xml:space="preserve"> and rename it to </w:t>
+      </w:r>
+      <w:proofErr w:type="spellStart"/>
+      <w:r>
+        <w:t>messages_fr.properties</w:t>
+      </w:r>
+      <w:proofErr w:type="spellEnd"/>
+      <w:r>
+        <w:t xml:space="preserve">.  Edit the new file and translate the English text.  You would then edit </w:t>
+      </w:r>
+      <w:proofErr w:type="spellStart"/>
+      <w:r>
+        <w:t>index.jsp</w:t>
+      </w:r>
+      <w:proofErr w:type="spellEnd"/>
+      <w:r>
+        <w:t>, and add &lt;li id="</w:t>
+      </w:r>
+      <w:proofErr w:type="spellStart"/>
+      <w:r>
+        <w:t>fr</w:t>
+      </w:r>
+      <w:proofErr w:type="spellEnd"/>
+      <w:r>
+        <w:t>"&gt;&lt;</w:t>
+      </w:r>
+      <w:proofErr w:type="spellStart"/>
+      <w:r>
+        <w:t>fmt</w:t>
+      </w:r>
+      <w:proofErr w:type="gramStart"/>
+      <w:r>
+        <w:t>:message</w:t>
+      </w:r>
+      <w:proofErr w:type="spellEnd"/>
+      <w:proofErr w:type="gramEnd"/>
+      <w:r>
+        <w:t xml:space="preserve"> key="</w:t>
+      </w:r>
+      <w:proofErr w:type="spellStart"/>
+      <w:r>
+        <w:t>label.lang.</w:t>
+      </w:r>
+      <w:r>
+        <w:t>french</w:t>
+      </w:r>
+      <w:proofErr w:type="spellEnd"/>
+      <w:r>
+        <w:t>"/&gt;&lt;/li&gt;</w:t>
+      </w:r>
+      <w:r>
+        <w:t xml:space="preserve"> to the dropdown menu.</w:t>
+      </w:r>
+    </w:p>
+    <w:p>
+      <w:pPr>
+        <w:pStyle w:val="NumberedList"/>
+        <w:numPr>
+          <w:ilvl w:val="0"/>
+          <w:numId w:val="0"/>
+        </w:numPr>
+        <w:ind w:left="720" w:hanging="360"/>
+      </w:pPr>
+      <w:r>
+        <w:t xml:space="preserve"> </w:t>
+      </w:r>
+    </w:p>
+    <w:p>
+      <w:pPr>
+        <w:pStyle w:val="Heading3"/>
+      </w:pPr>
+      <w:bookmarkStart w:id="9" w:name="_Toc285200551"/>
       <w:r>
         <w:t>Changing Session Timeout</w:t>
       </w:r>
-      <w:bookmarkEnd w:id="8"/>
+      <w:bookmarkEnd w:id="9"/>
     </w:p>
     <w:p>
       <w:r>
@@ -3878,8 +4641,13 @@
         <w:t>/client/WEB-INF</w:t>
       </w:r>
       <w:r>
-        <w:t>/web.xml</w:t>
-      </w:r>
+        <w:t>/</w:t>
+      </w:r>
+      <w:proofErr w:type="spellStart"/>
+      <w:r>
+        <w:t>web.xml</w:t>
+      </w:r>
+      <w:proofErr w:type="spellEnd"/>
     </w:p>
     <w:p>
       <w:pPr>
@@ -3929,6 +4697,7 @@
         <w:pStyle w:val="Code"/>
       </w:pPr>
       <w:r>
+        <w:lastRenderedPageBreak/>
         <w:t>&lt;/</w:t>
       </w:r>
       <w:r>
@@ -3974,7 +4743,7 @@
       <w:pPr>
         <w:pStyle w:val="Heading2"/>
       </w:pPr>
-      <w:bookmarkStart w:id="9" w:name="_Toc284863597"/>
+      <w:bookmarkStart w:id="10" w:name="_Toc285200552"/>
       <w:r>
         <w:t>Single Sign</w:t>
       </w:r>
@@ -3984,7 +4753,7 @@
       <w:r>
         <w:t>on Integration</w:t>
       </w:r>
-      <w:bookmarkEnd w:id="9"/>
+      <w:bookmarkEnd w:id="10"/>
     </w:p>
     <w:p>
       <w:r>
@@ -4002,11 +4771,16 @@
         <w:t xml:space="preserve"> Once a</w:t>
       </w:r>
       <w:r>
-        <w:t xml:space="preserve"> user account has successfully logged in, a JSESSION</w:t>
+        <w:t xml:space="preserve"> user account has successfully logged in, a </w:t>
+      </w:r>
+      <w:proofErr w:type="spellStart"/>
+      <w:r>
+        <w:t>JSESSION</w:t>
       </w:r>
       <w:r>
         <w:t>ID</w:t>
       </w:r>
+      <w:proofErr w:type="spellEnd"/>
       <w:r>
         <w:t xml:space="preserve"> cookie is sent back as part of the authorization process that can be used until the session has expired on the server.</w:t>
       </w:r>
@@ -4025,13 +4799,15 @@
       <w:r>
         <w:t xml:space="preserve">Please feel free to email </w:t>
       </w:r>
-      <w:hyperlink r:id="rId15" w:history="1">
+      <w:hyperlink r:id="rId18" w:history="1">
+        <w:proofErr w:type="spellStart"/>
         <w:r>
           <w:rPr>
             <w:rStyle w:val="Hyperlink"/>
           </w:rPr>
           <w:t>support@cloud.com</w:t>
         </w:r>
+        <w:proofErr w:type="spellEnd"/>
       </w:hyperlink>
       <w:r>
         <w:t xml:space="preserve"> if you wish to discuss single sign</w:t>
@@ -4116,11 +4892,11 @@
       <w:pPr>
         <w:pStyle w:val="Heading3"/>
       </w:pPr>
-      <w:bookmarkStart w:id="10" w:name="_Toc284863598"/>
+      <w:bookmarkStart w:id="11" w:name="_Toc285200553"/>
       <w:r>
         <w:t>Traditional</w:t>
       </w:r>
-      <w:bookmarkEnd w:id="10"/>
+      <w:bookmarkEnd w:id="11"/>
     </w:p>
     <w:p>
       <w:r>
@@ -4135,11 +4911,7 @@
         <w:t xml:space="preserve"> is to execute the API command “login” on behalf of the user.  Using this method, you would need to construct the login command and pass in the required parameters such as the username, account, domain, and password.</w:t>
       </w:r>
       <w:r>
-        <w:t xml:space="preserve">  Upon a successful response, you would only need to ensure that the global variable </w:t>
-      </w:r>
-      <w:r>
-        <w:lastRenderedPageBreak/>
-        <w:t>“</w:t>
+        <w:t xml:space="preserve">  Upon a successful response, you would only need to ensure that the global variable “</w:t>
       </w:r>
       <w:proofErr w:type="spellStart"/>
       <w:r>
@@ -4147,7 +4919,15 @@
       </w:r>
       <w:proofErr w:type="spellEnd"/>
       <w:r>
-        <w:t>” is set to the JSON r</w:t>
+        <w:t xml:space="preserve">” is set to the </w:t>
+      </w:r>
+      <w:proofErr w:type="spellStart"/>
+      <w:r>
+        <w:t>JSON</w:t>
+      </w:r>
+      <w:proofErr w:type="spellEnd"/>
+      <w:r>
+        <w:t xml:space="preserve"> r</w:t>
       </w:r>
       <w:r>
         <w:t>esponse of the login API call</w:t>
@@ -4237,7 +5017,15 @@
         </w:numPr>
       </w:pPr>
       <w:r>
-        <w:t>Upon a successful response, the JESSIONID cookie will be automatically set by the browser, and the global variable “</w:t>
+        <w:t xml:space="preserve">Upon a successful response, the </w:t>
+      </w:r>
+      <w:proofErr w:type="spellStart"/>
+      <w:r>
+        <w:t>JESSIONID</w:t>
+      </w:r>
+      <w:proofErr w:type="spellEnd"/>
+      <w:r>
+        <w:t xml:space="preserve"> cookie will be automatically set by the browser, and the global variable “</w:t>
       </w:r>
       <w:proofErr w:type="spellStart"/>
       <w:r>
@@ -4245,18 +5033,26 @@
       </w:r>
       <w:proofErr w:type="spellEnd"/>
       <w:r>
-        <w:t>” should be set to the JSON response.</w:t>
+        <w:t xml:space="preserve">” should be set to the </w:t>
+      </w:r>
+      <w:proofErr w:type="spellStart"/>
+      <w:r>
+        <w:t>JSON</w:t>
+      </w:r>
+      <w:proofErr w:type="spellEnd"/>
+      <w:r>
+        <w:t xml:space="preserve"> response.</w:t>
       </w:r>
     </w:p>
     <w:p>
       <w:pPr>
         <w:pStyle w:val="Heading3"/>
       </w:pPr>
-      <w:bookmarkStart w:id="11" w:name="_Toc284863599"/>
+      <w:bookmarkStart w:id="12" w:name="_Toc285200554"/>
       <w:r>
         <w:t>Shared Key</w:t>
       </w:r>
-      <w:bookmarkEnd w:id="11"/>
+      <w:bookmarkEnd w:id="12"/>
     </w:p>
     <w:p>
       <w:r>
@@ -4271,7 +5067,7 @@
       <w:r>
         <w:t xml:space="preserve">The actual process of signing is very similar to the process described at </w:t>
       </w:r>
-      <w:hyperlink r:id="rId16" w:history="1">
+      <w:hyperlink r:id="rId19" w:history="1">
         <w:r>
           <w:rPr>
             <w:rStyle w:val="Hyperlink"/>
@@ -4352,6 +5148,7 @@
         <w:rPr>
           <w:rFonts w:eastAsia="Times New Roman" w:cs="Calibri"/>
         </w:rPr>
+        <w:lastRenderedPageBreak/>
         <w:t>To get the single sign-</w:t>
       </w:r>
       <w:r>
@@ -4545,11 +5342,19 @@
       <w:pPr>
         <w:pStyle w:val="Heading2"/>
       </w:pPr>
-      <w:bookmarkStart w:id="12" w:name="_Toc284863600"/>
-      <w:r>
-        <w:t>Cross Site Request Forgery (CSRF)</w:t>
-      </w:r>
-      <w:bookmarkEnd w:id="12"/>
+      <w:bookmarkStart w:id="13" w:name="_Toc285200555"/>
+      <w:r>
+        <w:t>Cross Site Request Forgery (</w:t>
+      </w:r>
+      <w:proofErr w:type="spellStart"/>
+      <w:r>
+        <w:t>CSRF</w:t>
+      </w:r>
+      <w:proofErr w:type="spellEnd"/>
+      <w:r>
+        <w:t>)</w:t>
+      </w:r>
+      <w:bookmarkEnd w:id="13"/>
     </w:p>
     <w:p>
       <w:r>
@@ -4561,14 +5366,36 @@
       </w:r>
       <w:proofErr w:type="spellEnd"/>
       <w:r>
-        <w:t xml:space="preserve"> Management User Interface protects itself from CSRF attacks. Additional information about this can be found at </w:t>
-      </w:r>
-      <w:hyperlink r:id="rId17" w:history="1">
+        <w:t xml:space="preserve"> Management User Interface protects itself from </w:t>
+      </w:r>
+      <w:proofErr w:type="spellStart"/>
+      <w:r>
+        <w:t>CSRF</w:t>
+      </w:r>
+      <w:proofErr w:type="spellEnd"/>
+      <w:r>
+        <w:t xml:space="preserve"> attacks. Additional information about this can be found at </w:t>
+      </w:r>
+      <w:hyperlink r:id="rId20" w:history="1">
         <w:r>
           <w:rPr>
             <w:rStyle w:val="Hyperlink"/>
           </w:rPr>
-          <w:t>http://www.owasp.org/index.php/Cross-Site_Request_Forgery_(CSRF)</w:t>
+          <w:t>http://www.owasp.org/index.php/Cross-Site_Request_Forgery</w:t>
+        </w:r>
+        <w:proofErr w:type="gramStart"/>
+        <w:r>
+          <w:rPr>
+            <w:rStyle w:val="Hyperlink"/>
+          </w:rPr>
+          <w:t>_(</w:t>
+        </w:r>
+        <w:proofErr w:type="gramEnd"/>
+        <w:r>
+          <w:rPr>
+            <w:rStyle w:val="Hyperlink"/>
+          </w:rPr>
+          <w:t>CSRF)</w:t>
         </w:r>
       </w:hyperlink>
       <w:r>
@@ -4580,7 +5407,15 @@
         <w:t>To protect the User Interface f</w:t>
       </w:r>
       <w:r>
-        <w:t xml:space="preserve">rom CSRF attacks, a </w:t>
+        <w:t xml:space="preserve">rom </w:t>
+      </w:r>
+      <w:proofErr w:type="spellStart"/>
+      <w:r>
+        <w:t>CSRF</w:t>
+      </w:r>
+      <w:proofErr w:type="spellEnd"/>
+      <w:r>
+        <w:t xml:space="preserve"> attacks, a </w:t>
       </w:r>
       <w:proofErr w:type="spellStart"/>
       <w:r>
@@ -4602,7 +5437,15 @@
       </w:r>
       <w:proofErr w:type="spellEnd"/>
       <w:r>
-        <w:t xml:space="preserve"> is then passed with all subsequent API command calls.  This is different from the JESSSIONID and should never be stored in a cookie.</w:t>
+        <w:t xml:space="preserve"> is then passed with all subsequent API command calls.  This is different from the </w:t>
+      </w:r>
+      <w:proofErr w:type="spellStart"/>
+      <w:r>
+        <w:t>JESSSIONID</w:t>
+      </w:r>
+      <w:proofErr w:type="spellEnd"/>
+      <w:r>
+        <w:t xml:space="preserve"> and should never be stored in a cookie.</w:t>
       </w:r>
     </w:p>
     <w:p>
@@ -4667,15 +5510,53 @@
           <w:rPr>
             <w:rStyle w:val="Hyperlink"/>
           </w:rPr>
-          <w:t>http://&lt;server&gt;:8080/client/api?command=XXX&amp;</w:t>
+          <w:t>http://&lt;server&gt;:8080/client/</w:t>
+        </w:r>
+        <w:proofErr w:type="spellStart"/>
+        <w:r>
+          <w:rPr>
+            <w:rStyle w:val="Hyperlink"/>
+          </w:rPr>
+          <w:t>api?command</w:t>
+        </w:r>
+        <w:proofErr w:type="spellEnd"/>
+        <w:r>
+          <w:rPr>
+            <w:rStyle w:val="Hyperlink"/>
+          </w:rPr>
+          <w:t>=</w:t>
+        </w:r>
+        <w:proofErr w:type="spellStart"/>
+        <w:r>
+          <w:rPr>
+            <w:rStyle w:val="Hyperlink"/>
+          </w:rPr>
+          <w:t>XXX&amp;</w:t>
         </w:r>
         <w:r>
           <w:rPr>
             <w:rStyle w:val="Hyperlink"/>
             <w:color w:val="FF0000"/>
           </w:rPr>
-          <w:t>sessionKey=YYY</w:t>
-        </w:r>
+          <w:t>sessionKey</w:t>
+        </w:r>
+        <w:proofErr w:type="spellEnd"/>
+        <w:r>
+          <w:rPr>
+            <w:rStyle w:val="Hyperlink"/>
+            <w:color w:val="FF0000"/>
+          </w:rPr>
+          <w:t>=</w:t>
+        </w:r>
+        <w:proofErr w:type="spellStart"/>
+        <w:r>
+          <w:rPr>
+            <w:rStyle w:val="Hyperlink"/>
+            <w:color w:val="FF0000"/>
+          </w:rPr>
+          <w:t>YYY</w:t>
+        </w:r>
+        <w:proofErr w:type="spellEnd"/>
       </w:hyperlink>
     </w:p>
     <w:p>
@@ -4693,8 +5574,12 @@
     </w:p>
     <w:p/>
     <w:sectPr>
-      <w:headerReference w:type="default" r:id="rId18"/>
-      <w:footerReference w:type="default" r:id="rId19"/>
+      <w:headerReference w:type="even" r:id="rId21"/>
+      <w:headerReference w:type="default" r:id="rId22"/>
+      <w:footerReference w:type="even" r:id="rId23"/>
+      <w:footerReference w:type="default" r:id="rId24"/>
+      <w:headerReference w:type="first" r:id="rId25"/>
+      <w:footerReference w:type="first" r:id="rId26"/>
       <w:pgSz w:w="12240" w:h="15840"/>
       <w:pgMar w:top="720" w:right="720" w:bottom="720" w:left="720" w:header="432" w:footer="288" w:gutter="0"/>
       <w:cols w:space="720"/>
@@ -4705,7 +5590,7 @@
 </file>
 
 <file path=word/endnotes.xml><?xml version="1.0" encoding="utf-8"?>
-<w:endnotes xmlns:ve="http://schemas.openxmlformats.org/markup-compatibility/2006" xmlns:o="urn:schemas-microsoft-com:office:office" xmlns:r="http://schemas.openxmlformats.org/officeDocument/2006/relationships" xmlns:m="http://schemas.openxmlformats.org/officeDocument/2006/math" xmlns:v="urn:schemas-microsoft-com:vml" xmlns:wp="http://schemas.openxmlformats.org/drawingml/2006/wordprocessingDrawing" xmlns:w10="urn:schemas-microsoft-com:office:word" xmlns:w="http://schemas.openxmlformats.org/wordprocessingml/2006/main" xmlns:wne="http://schemas.microsoft.com/office/word/2006/wordml">
+<w:endnotes xmlns:wpc="http://schemas.microsoft.com/office/word/2010/wordprocessingCanvas" xmlns:mc="http://schemas.openxmlformats.org/markup-compatibility/2006" xmlns:o="urn:schemas-microsoft-com:office:office" xmlns:r="http://schemas.openxmlformats.org/officeDocument/2006/relationships" xmlns:m="http://schemas.openxmlformats.org/officeDocument/2006/math" xmlns:v="urn:schemas-microsoft-com:vml" xmlns:wp14="http://schemas.microsoft.com/office/word/2010/wordprocessingDrawing" xmlns:wp="http://schemas.openxmlformats.org/drawingml/2006/wordprocessingDrawing" xmlns:w10="urn:schemas-microsoft-com:office:word" xmlns:w="http://schemas.openxmlformats.org/wordprocessingml/2006/main" xmlns:w14="http://schemas.microsoft.com/office/word/2010/wordml" xmlns:wpg="http://schemas.microsoft.com/office/word/2010/wordprocessingGroup" xmlns:wpi="http://schemas.microsoft.com/office/word/2010/wordprocessingInk" xmlns:wne="http://schemas.microsoft.com/office/word/2006/wordml" xmlns:wps="http://schemas.microsoft.com/office/word/2010/wordprocessingShape" mc:Ignorable="w14 wp14">
   <w:endnote w:type="separator" w:id="-1">
     <w:p>
       <w:pPr>
@@ -4730,14 +5615,24 @@
 </file>
 
 <file path=word/footer1.xml><?xml version="1.0" encoding="utf-8"?>
-<w:ftr xmlns:ve="http://schemas.openxmlformats.org/markup-compatibility/2006" xmlns:o="urn:schemas-microsoft-com:office:office" xmlns:r="http://schemas.openxmlformats.org/officeDocument/2006/relationships" xmlns:m="http://schemas.openxmlformats.org/officeDocument/2006/math" xmlns:v="urn:schemas-microsoft-com:vml" xmlns:wp="http://schemas.openxmlformats.org/drawingml/2006/wordprocessingDrawing" xmlns:w10="urn:schemas-microsoft-com:office:word" xmlns:w="http://schemas.openxmlformats.org/wordprocessingml/2006/main" xmlns:wne="http://schemas.microsoft.com/office/word/2006/wordml">
+<w:ftr xmlns:wpc="http://schemas.microsoft.com/office/word/2010/wordprocessingCanvas" xmlns:mc="http://schemas.openxmlformats.org/markup-compatibility/2006" xmlns:o="urn:schemas-microsoft-com:office:office" xmlns:r="http://schemas.openxmlformats.org/officeDocument/2006/relationships" xmlns:m="http://schemas.openxmlformats.org/officeDocument/2006/math" xmlns:v="urn:schemas-microsoft-com:vml" xmlns:wp14="http://schemas.microsoft.com/office/word/2010/wordprocessingDrawing" xmlns:wp="http://schemas.openxmlformats.org/drawingml/2006/wordprocessingDrawing" xmlns:w10="urn:schemas-microsoft-com:office:word" xmlns:w="http://schemas.openxmlformats.org/wordprocessingml/2006/main" xmlns:w14="http://schemas.microsoft.com/office/word/2010/wordml" xmlns:wpg="http://schemas.microsoft.com/office/word/2010/wordprocessingGroup" xmlns:wpi="http://schemas.microsoft.com/office/word/2010/wordprocessingInk" xmlns:wne="http://schemas.microsoft.com/office/word/2006/wordml" xmlns:wps="http://schemas.microsoft.com/office/word/2010/wordprocessingShape" mc:Ignorable="w14 wp14">
+  <w:p>
+    <w:pPr>
+      <w:pStyle w:val="Footer"/>
+    </w:pPr>
+  </w:p>
+</w:ftr>
+</file>
+
+<file path=word/footer2.xml><?xml version="1.0" encoding="utf-8"?>
+<w:ftr xmlns:wpc="http://schemas.microsoft.com/office/word/2010/wordprocessingCanvas" xmlns:mc="http://schemas.openxmlformats.org/markup-compatibility/2006" xmlns:o="urn:schemas-microsoft-com:office:office" xmlns:r="http://schemas.openxmlformats.org/officeDocument/2006/relationships" xmlns:m="http://schemas.openxmlformats.org/officeDocument/2006/math" xmlns:v="urn:schemas-microsoft-com:vml" xmlns:wp14="http://schemas.microsoft.com/office/word/2010/wordprocessingDrawing" xmlns:wp="http://schemas.openxmlformats.org/drawingml/2006/wordprocessingDrawing" xmlns:w10="urn:schemas-microsoft-com:office:word" xmlns:w="http://schemas.openxmlformats.org/wordprocessingml/2006/main" xmlns:w14="http://schemas.microsoft.com/office/word/2010/wordml" xmlns:wpg="http://schemas.microsoft.com/office/word/2010/wordprocessingGroup" xmlns:wpi="http://schemas.microsoft.com/office/word/2010/wordprocessingInk" xmlns:wne="http://schemas.microsoft.com/office/word/2006/wordml" xmlns:wps="http://schemas.microsoft.com/office/word/2010/wordprocessingShape" mc:Ignorable="w14 wp14">
   <w:tbl>
     <w:tblPr>
       <w:tblW w:w="5014" w:type="pct"/>
       <w:tblBorders>
         <w:top w:val="single" w:sz="8" w:space="0" w:color="808080"/>
       </w:tblBorders>
-      <w:tblLook w:val="04A0"/>
+      <w:tblLook w:val="04A0" w:firstRow="1" w:lastRow="0" w:firstColumn="1" w:lastColumn="0" w:noHBand="0" w:noVBand="1"/>
     </w:tblPr>
     <w:tblGrid>
       <w:gridCol w:w="519"/>
@@ -4785,10 +5680,23 @@
             <w:t>© 2010</w:t>
           </w:r>
           <w:r>
+            <w:t xml:space="preserve">, </w:t>
+          </w:r>
+          <w:r>
+            <w:t>2011</w:t>
+          </w:r>
+          <w:bookmarkStart w:id="14" w:name="_GoBack"/>
+          <w:bookmarkEnd w:id="14"/>
+          <w:r>
             <w:t xml:space="preserve"> </w:t>
           </w:r>
+          <w:proofErr w:type="spellStart"/>
           <w:r>
-            <w:t>Cloud.com, Inc</w:t>
+            <w:t>Cloud.com</w:t>
+          </w:r>
+          <w:proofErr w:type="spellEnd"/>
+          <w:r>
+            <w:t>, Inc</w:t>
           </w:r>
           <w:r>
             <w:t xml:space="preserve">. All rights reserved. </w:t>
@@ -4818,6 +5726,7 @@
             </w:rPr>
             <w:t xml:space="preserve">Proprietary and Confidential Information of </w:t>
           </w:r>
+          <w:proofErr w:type="spellStart"/>
           <w:r>
             <w:rPr>
               <w:rFonts w:ascii="Arial" w:hAnsi="Arial" w:cs="Arial"/>
@@ -4826,6 +5735,7 @@
             </w:rPr>
             <w:t>Cloud.com</w:t>
           </w:r>
+          <w:proofErr w:type="spellEnd"/>
           <w:r>
             <w:rPr>
               <w:rFonts w:ascii="Arial" w:hAnsi="Arial" w:cs="Arial"/>
@@ -4851,14 +5761,27 @@
             </w:tabs>
             <w:jc w:val="right"/>
           </w:pPr>
-          <w:fldSimple w:instr=" PAGE   \* MERGEFORMAT ">
-            <w:r>
-              <w:rPr>
-                <w:noProof/>
-              </w:rPr>
-              <w:t>9</w:t>
-            </w:r>
-          </w:fldSimple>
+          <w:r>
+            <w:fldChar w:fldCharType="begin"/>
+          </w:r>
+          <w:r>
+            <w:instrText xml:space="preserve"> PAGE   \* MERGEFORMAT </w:instrText>
+          </w:r>
+          <w:r>
+            <w:fldChar w:fldCharType="separate"/>
+          </w:r>
+          <w:r>
+            <w:rPr>
+              <w:noProof/>
+            </w:rPr>
+            <w:t>6</w:t>
+          </w:r>
+          <w:r>
+            <w:rPr>
+              <w:noProof/>
+            </w:rPr>
+            <w:fldChar w:fldCharType="end"/>
+          </w:r>
         </w:p>
       </w:tc>
     </w:tr>
@@ -4871,8 +5794,18 @@
 </w:ftr>
 </file>
 
+<file path=word/footer3.xml><?xml version="1.0" encoding="utf-8"?>
+<w:ftr xmlns:wpc="http://schemas.microsoft.com/office/word/2010/wordprocessingCanvas" xmlns:mc="http://schemas.openxmlformats.org/markup-compatibility/2006" xmlns:o="urn:schemas-microsoft-com:office:office" xmlns:r="http://schemas.openxmlformats.org/officeDocument/2006/relationships" xmlns:m="http://schemas.openxmlformats.org/officeDocument/2006/math" xmlns:v="urn:schemas-microsoft-com:vml" xmlns:wp14="http://schemas.microsoft.com/office/word/2010/wordprocessingDrawing" xmlns:wp="http://schemas.openxmlformats.org/drawingml/2006/wordprocessingDrawing" xmlns:w10="urn:schemas-microsoft-com:office:word" xmlns:w="http://schemas.openxmlformats.org/wordprocessingml/2006/main" xmlns:w14="http://schemas.microsoft.com/office/word/2010/wordml" xmlns:wpg="http://schemas.microsoft.com/office/word/2010/wordprocessingGroup" xmlns:wpi="http://schemas.microsoft.com/office/word/2010/wordprocessingInk" xmlns:wne="http://schemas.microsoft.com/office/word/2006/wordml" xmlns:wps="http://schemas.microsoft.com/office/word/2010/wordprocessingShape" mc:Ignorable="w14 wp14">
+  <w:p>
+    <w:pPr>
+      <w:pStyle w:val="Footer"/>
+    </w:pPr>
+  </w:p>
+</w:ftr>
+</file>
+
 <file path=word/footnotes.xml><?xml version="1.0" encoding="utf-8"?>
-<w:footnotes xmlns:ve="http://schemas.openxmlformats.org/markup-compatibility/2006" xmlns:o="urn:schemas-microsoft-com:office:office" xmlns:r="http://schemas.openxmlformats.org/officeDocument/2006/relationships" xmlns:m="http://schemas.openxmlformats.org/officeDocument/2006/math" xmlns:v="urn:schemas-microsoft-com:vml" xmlns:wp="http://schemas.openxmlformats.org/drawingml/2006/wordprocessingDrawing" xmlns:w10="urn:schemas-microsoft-com:office:word" xmlns:w="http://schemas.openxmlformats.org/wordprocessingml/2006/main" xmlns:wne="http://schemas.microsoft.com/office/word/2006/wordml">
+<w:footnotes xmlns:wpc="http://schemas.microsoft.com/office/word/2010/wordprocessingCanvas" xmlns:mc="http://schemas.openxmlformats.org/markup-compatibility/2006" xmlns:o="urn:schemas-microsoft-com:office:office" xmlns:r="http://schemas.openxmlformats.org/officeDocument/2006/relationships" xmlns:m="http://schemas.openxmlformats.org/officeDocument/2006/math" xmlns:v="urn:schemas-microsoft-com:vml" xmlns:wp14="http://schemas.microsoft.com/office/word/2010/wordprocessingDrawing" xmlns:wp="http://schemas.openxmlformats.org/drawingml/2006/wordprocessingDrawing" xmlns:w10="urn:schemas-microsoft-com:office:word" xmlns:w="http://schemas.openxmlformats.org/wordprocessingml/2006/main" xmlns:w14="http://schemas.microsoft.com/office/word/2010/wordml" xmlns:wpg="http://schemas.microsoft.com/office/word/2010/wordprocessingGroup" xmlns:wpi="http://schemas.microsoft.com/office/word/2010/wordprocessingInk" xmlns:wne="http://schemas.microsoft.com/office/word/2006/wordml" xmlns:wps="http://schemas.microsoft.com/office/word/2010/wordprocessingShape" mc:Ignorable="w14 wp14">
   <w:footnote w:type="separator" w:id="-1">
     <w:p>
       <w:pPr>
@@ -4897,7 +5830,17 @@
 </file>
 
 <file path=word/header1.xml><?xml version="1.0" encoding="utf-8"?>
-<w:hdr xmlns:ve="http://schemas.openxmlformats.org/markup-compatibility/2006" xmlns:o="urn:schemas-microsoft-com:office:office" xmlns:r="http://schemas.openxmlformats.org/officeDocument/2006/relationships" xmlns:m="http://schemas.openxmlformats.org/officeDocument/2006/math" xmlns:v="urn:schemas-microsoft-com:vml" xmlns:wp="http://schemas.openxmlformats.org/drawingml/2006/wordprocessingDrawing" xmlns:w10="urn:schemas-microsoft-com:office:word" xmlns:w="http://schemas.openxmlformats.org/wordprocessingml/2006/main" xmlns:wne="http://schemas.microsoft.com/office/word/2006/wordml">
+<w:hdr xmlns:wpc="http://schemas.microsoft.com/office/word/2010/wordprocessingCanvas" xmlns:mc="http://schemas.openxmlformats.org/markup-compatibility/2006" xmlns:o="urn:schemas-microsoft-com:office:office" xmlns:r="http://schemas.openxmlformats.org/officeDocument/2006/relationships" xmlns:m="http://schemas.openxmlformats.org/officeDocument/2006/math" xmlns:v="urn:schemas-microsoft-com:vml" xmlns:wp14="http://schemas.microsoft.com/office/word/2010/wordprocessingDrawing" xmlns:wp="http://schemas.openxmlformats.org/drawingml/2006/wordprocessingDrawing" xmlns:w10="urn:schemas-microsoft-com:office:word" xmlns:w="http://schemas.openxmlformats.org/wordprocessingml/2006/main" xmlns:w14="http://schemas.microsoft.com/office/word/2010/wordml" xmlns:wpg="http://schemas.microsoft.com/office/word/2010/wordprocessingGroup" xmlns:wpi="http://schemas.microsoft.com/office/word/2010/wordprocessingInk" xmlns:wne="http://schemas.microsoft.com/office/word/2006/wordml" xmlns:wps="http://schemas.microsoft.com/office/word/2010/wordprocessingShape" mc:Ignorable="w14 wp14">
+  <w:p>
+    <w:pPr>
+      <w:pStyle w:val="Header"/>
+    </w:pPr>
+  </w:p>
+</w:hdr>
+</file>
+
+<file path=word/header2.xml><?xml version="1.0" encoding="utf-8"?>
+<w:hdr xmlns:wpc="http://schemas.microsoft.com/office/word/2010/wordprocessingCanvas" xmlns:mc="http://schemas.openxmlformats.org/markup-compatibility/2006" xmlns:o="urn:schemas-microsoft-com:office:office" xmlns:r="http://schemas.openxmlformats.org/officeDocument/2006/relationships" xmlns:m="http://schemas.openxmlformats.org/officeDocument/2006/math" xmlns:v="urn:schemas-microsoft-com:vml" xmlns:wp14="http://schemas.microsoft.com/office/word/2010/wordprocessingDrawing" xmlns:wp="http://schemas.openxmlformats.org/drawingml/2006/wordprocessingDrawing" xmlns:w10="urn:schemas-microsoft-com:office:word" xmlns:w="http://schemas.openxmlformats.org/wordprocessingml/2006/main" xmlns:w14="http://schemas.microsoft.com/office/word/2010/wordml" xmlns:wpg="http://schemas.microsoft.com/office/word/2010/wordprocessingGroup" xmlns:wpi="http://schemas.microsoft.com/office/word/2010/wordprocessingInk" xmlns:wne="http://schemas.microsoft.com/office/word/2006/wordml" xmlns:wps="http://schemas.microsoft.com/office/word/2010/wordprocessingShape" mc:Ignorable="w14 wp14">
   <w:p>
     <w:pPr>
       <w:pStyle w:val="Header"/>
@@ -4979,8 +5922,18 @@
 </w:hdr>
 </file>
 
+<file path=word/header3.xml><?xml version="1.0" encoding="utf-8"?>
+<w:hdr xmlns:wpc="http://schemas.microsoft.com/office/word/2010/wordprocessingCanvas" xmlns:mc="http://schemas.openxmlformats.org/markup-compatibility/2006" xmlns:o="urn:schemas-microsoft-com:office:office" xmlns:r="http://schemas.openxmlformats.org/officeDocument/2006/relationships" xmlns:m="http://schemas.openxmlformats.org/officeDocument/2006/math" xmlns:v="urn:schemas-microsoft-com:vml" xmlns:wp14="http://schemas.microsoft.com/office/word/2010/wordprocessingDrawing" xmlns:wp="http://schemas.openxmlformats.org/drawingml/2006/wordprocessingDrawing" xmlns:w10="urn:schemas-microsoft-com:office:word" xmlns:w="http://schemas.openxmlformats.org/wordprocessingml/2006/main" xmlns:w14="http://schemas.microsoft.com/office/word/2010/wordml" xmlns:wpg="http://schemas.microsoft.com/office/word/2010/wordprocessingGroup" xmlns:wpi="http://schemas.microsoft.com/office/word/2010/wordprocessingInk" xmlns:wne="http://schemas.microsoft.com/office/word/2006/wordml" xmlns:wps="http://schemas.microsoft.com/office/word/2010/wordprocessingShape" mc:Ignorable="w14 wp14">
+  <w:p>
+    <w:pPr>
+      <w:pStyle w:val="Header"/>
+    </w:pPr>
+  </w:p>
+</w:hdr>
+</file>
+
 <file path=word/numbering.xml><?xml version="1.0" encoding="utf-8"?>
-<w:numbering xmlns:ve="http://schemas.openxmlformats.org/markup-compatibility/2006" xmlns:o="urn:schemas-microsoft-com:office:office" xmlns:r="http://schemas.openxmlformats.org/officeDocument/2006/relationships" xmlns:m="http://schemas.openxmlformats.org/officeDocument/2006/math" xmlns:v="urn:schemas-microsoft-com:vml" xmlns:wp="http://schemas.openxmlformats.org/drawingml/2006/wordprocessingDrawing" xmlns:w10="urn:schemas-microsoft-com:office:word" xmlns:w="http://schemas.openxmlformats.org/wordprocessingml/2006/main" xmlns:wne="http://schemas.microsoft.com/office/word/2006/wordml">
+<w:numbering xmlns:wpc="http://schemas.microsoft.com/office/word/2010/wordprocessingCanvas" xmlns:mc="http://schemas.openxmlformats.org/markup-compatibility/2006" xmlns:o="urn:schemas-microsoft-com:office:office" xmlns:r="http://schemas.openxmlformats.org/officeDocument/2006/relationships" xmlns:m="http://schemas.openxmlformats.org/officeDocument/2006/math" xmlns:v="urn:schemas-microsoft-com:vml" xmlns:wp14="http://schemas.microsoft.com/office/word/2010/wordprocessingDrawing" xmlns:wp="http://schemas.openxmlformats.org/drawingml/2006/wordprocessingDrawing" xmlns:w10="urn:schemas-microsoft-com:office:word" xmlns:w="http://schemas.openxmlformats.org/wordprocessingml/2006/main" xmlns:w14="http://schemas.microsoft.com/office/word/2010/wordml" xmlns:wpg="http://schemas.microsoft.com/office/word/2010/wordprocessingGroup" xmlns:wpi="http://schemas.microsoft.com/office/word/2010/wordprocessingInk" xmlns:wne="http://schemas.microsoft.com/office/word/2006/wordml" xmlns:wps="http://schemas.microsoft.com/office/word/2010/wordprocessingShape" mc:Ignorable="w14 wp14">
   <w:abstractNum w:abstractNumId="0">
     <w:nsid w:val="0000000A"/>
     <w:multiLevelType w:val="singleLevel"/>
@@ -6085,12 +7038,21 @@
       <w:startOverride w:val="1"/>
     </w:lvlOverride>
   </w:num>
+  <w:num w:numId="15">
+    <w:abstractNumId w:val="1"/>
+  </w:num>
+  <w:num w:numId="16">
+    <w:abstractNumId w:val="4"/>
+    <w:lvlOverride w:ilvl="0">
+      <w:startOverride w:val="1"/>
+    </w:lvlOverride>
+  </w:num>
   <w:numIdMacAtCleanup w:val="9"/>
 </w:numbering>
 </file>
 
 <file path=word/styles.xml><?xml version="1.0" encoding="utf-8"?>
-<w:styles xmlns:r="http://schemas.openxmlformats.org/officeDocument/2006/relationships" xmlns:w="http://schemas.openxmlformats.org/wordprocessingml/2006/main">
+<w:styles xmlns:mc="http://schemas.openxmlformats.org/markup-compatibility/2006" xmlns:r="http://schemas.openxmlformats.org/officeDocument/2006/relationships" xmlns:w="http://schemas.openxmlformats.org/wordprocessingml/2006/main" xmlns:w14="http://schemas.microsoft.com/office/word/2010/wordml" mc:Ignorable="w14">
   <w:docDefaults>
     <w:rPrDefault>
       <w:rPr>
@@ -6470,7 +7432,6 @@
     <w:uiPriority w:val="99"/>
     <w:semiHidden/>
     <w:unhideWhenUsed/>
-    <w:qFormat/>
     <w:tblPr>
       <w:tblInd w:w="0" w:type="dxa"/>
       <w:tblCellMar>
@@ -7607,6 +8568,7 @@
     <w:rPr>
       <w:b/>
       <w:bCs/>
+      <w:lang w:bidi="en-US"/>
     </w:rPr>
   </w:style>
   <w:style w:type="paragraph" w:styleId="Revision">
@@ -7665,6 +8627,226 @@
       <w:szCs w:val="20"/>
       <w:lang w:bidi="en-US"/>
     </w:rPr>
+  </w:style>
+  <w:style w:type="character" w:styleId="HTMLCode">
+    <w:name w:val="HTML Code"/>
+    <w:basedOn w:val="DefaultParagraphFont"/>
+    <w:uiPriority w:val="99"/>
+    <w:semiHidden/>
+    <w:unhideWhenUsed/>
+    <w:rsid w:val="00C15321"/>
+    <w:rPr>
+      <w:rFonts w:ascii="Courier New" w:eastAsia="Times New Roman" w:hAnsi="Courier New" w:cs="Courier New"/>
+      <w:sz w:val="20"/>
+      <w:szCs w:val="20"/>
+    </w:rPr>
+  </w:style>
+  <w:style w:type="paragraph" w:styleId="NormalWeb">
+    <w:name w:val="Normal (Web)"/>
+    <w:basedOn w:val="Normal"/>
+    <w:uiPriority w:val="99"/>
+    <w:semiHidden/>
+    <w:unhideWhenUsed/>
+    <w:rsid w:val="00C15321"/>
+    <w:pPr>
+      <w:spacing w:before="100" w:beforeAutospacing="1" w:after="100" w:afterAutospacing="1" w:line="240" w:lineRule="auto"/>
+    </w:pPr>
+    <w:rPr>
+      <w:rFonts w:ascii="Times New Roman" w:eastAsia="Times New Roman" w:hAnsi="Times New Roman"/>
+      <w:sz w:val="24"/>
+      <w:szCs w:val="24"/>
+      <w:lang w:bidi="ar-SA"/>
+    </w:rPr>
+  </w:style>
+</w:styles>
+</file>
+
+<file path=word/stylesWithEffects.xml><?xml version="1.0" encoding="utf-8"?>
+<w:styles xmlns:wpc="http://schemas.microsoft.com/office/word/2010/wordprocessingCanvas" xmlns:mc="http://schemas.openxmlformats.org/markup-compatibility/2006" xmlns:o="urn:schemas-microsoft-com:office:office" xmlns:r="http://schemas.openxmlformats.org/officeDocument/2006/relationships" xmlns:m="http://schemas.openxmlformats.org/officeDocument/2006/math" xmlns:v="urn:schemas-microsoft-com:vml" xmlns:wp14="http://schemas.microsoft.com/office/word/2010/wordprocessingDrawing" xmlns:wp="http://schemas.openxmlformats.org/drawingml/2006/wordprocessingDrawing" xmlns:w10="urn:schemas-microsoft-com:office:word" xmlns:w="http://schemas.openxmlformats.org/wordprocessingml/2006/main" xmlns:w14="http://schemas.microsoft.com/office/word/2010/wordml" xmlns:wpg="http://schemas.microsoft.com/office/word/2010/wordprocessingGroup" xmlns:wpi="http://schemas.microsoft.com/office/word/2010/wordprocessingInk" xmlns:wne="http://schemas.microsoft.com/office/word/2006/wordml" xmlns:wps="http://schemas.microsoft.com/office/word/2010/wordprocessingShape" mc:Ignorable="w14 wp14">
+  <w:docDefaults>
+    <w:rPrDefault>
+      <w:rPr>
+        <w:rFonts w:asciiTheme="minorHAnsi" w:eastAsiaTheme="minorEastAsia" w:hAnsiTheme="minorHAnsi" w:cstheme="minorBidi"/>
+        <w:sz w:val="22"/>
+        <w:szCs w:val="22"/>
+        <w:lang w:val="en-US" w:eastAsia="en-US" w:bidi="ar-SA"/>
+      </w:rPr>
+    </w:rPrDefault>
+    <w:pPrDefault>
+      <w:pPr>
+        <w:spacing w:after="200" w:line="276" w:lineRule="auto"/>
+      </w:pPr>
+    </w:pPrDefault>
+  </w:docDefaults>
+  <w:latentStyles w:defLockedState="0" w:defUIPriority="99" w:defSemiHidden="1" w:defUnhideWhenUsed="1" w:defQFormat="0" w:count="267">
+    <w:lsdException w:name="Normal" w:semiHidden="0" w:uiPriority="0" w:unhideWhenUsed="0" w:qFormat="1"/>
+    <w:lsdException w:name="heading 1" w:semiHidden="0" w:uiPriority="9" w:unhideWhenUsed="0" w:qFormat="1"/>
+    <w:lsdException w:name="heading 2" w:uiPriority="9" w:qFormat="1"/>
+    <w:lsdException w:name="heading 3" w:uiPriority="9" w:qFormat="1"/>
+    <w:lsdException w:name="heading 4" w:uiPriority="9" w:qFormat="1"/>
+    <w:lsdException w:name="heading 5" w:uiPriority="9" w:qFormat="1"/>
+    <w:lsdException w:name="heading 6" w:uiPriority="9" w:qFormat="1"/>
+    <w:lsdException w:name="heading 7" w:uiPriority="9" w:qFormat="1"/>
+    <w:lsdException w:name="heading 8" w:uiPriority="9" w:qFormat="1"/>
+    <w:lsdException w:name="heading 9" w:uiPriority="9" w:qFormat="1"/>
+    <w:lsdException w:name="toc 1" w:uiPriority="39"/>
+    <w:lsdException w:name="toc 2" w:uiPriority="39"/>
+    <w:lsdException w:name="toc 3" w:uiPriority="39"/>
+    <w:lsdException w:name="toc 4" w:uiPriority="39"/>
+    <w:lsdException w:name="toc 5" w:uiPriority="39"/>
+    <w:lsdException w:name="toc 6" w:uiPriority="39"/>
+    <w:lsdException w:name="toc 7" w:uiPriority="39"/>
+    <w:lsdException w:name="toc 8" w:uiPriority="39"/>
+    <w:lsdException w:name="toc 9" w:uiPriority="39"/>
+    <w:lsdException w:name="caption" w:uiPriority="35" w:qFormat="1"/>
+    <w:lsdException w:name="Title" w:semiHidden="0" w:uiPriority="10" w:unhideWhenUsed="0" w:qFormat="1"/>
+    <w:lsdException w:name="Default Paragraph Font" w:uiPriority="1"/>
+    <w:lsdException w:name="Subtitle" w:semiHidden="0" w:uiPriority="11" w:unhideWhenUsed="0" w:qFormat="1"/>
+    <w:lsdException w:name="Strong" w:semiHidden="0" w:uiPriority="22" w:unhideWhenUsed="0" w:qFormat="1"/>
+    <w:lsdException w:name="Emphasis" w:semiHidden="0" w:uiPriority="20" w:unhideWhenUsed="0" w:qFormat="1"/>
+    <w:lsdException w:name="Table Grid" w:semiHidden="0" w:uiPriority="59" w:unhideWhenUsed="0"/>
+    <w:lsdException w:name="Placeholder Text" w:unhideWhenUsed="0"/>
+    <w:lsdException w:name="No Spacing" w:semiHidden="0" w:uiPriority="1" w:unhideWhenUsed="0" w:qFormat="1"/>
+    <w:lsdException w:name="Light Shading" w:semiHidden="0" w:uiPriority="60" w:unhideWhenUsed="0"/>
+    <w:lsdException w:name="Light List" w:semiHidden="0" w:uiPriority="61" w:unhideWhenUsed="0"/>
+    <w:lsdException w:name="Light Grid" w:semiHidden="0" w:uiPriority="62" w:unhideWhenUsed="0"/>
+    <w:lsdException w:name="Medium Shading 1" w:semiHidden="0" w:uiPriority="63" w:unhideWhenUsed="0"/>
+    <w:lsdException w:name="Medium Shading 2" w:semiHidden="0" w:uiPriority="64" w:unhideWhenUsed="0"/>
+    <w:lsdException w:name="Medium List 1" w:semiHidden="0" w:uiPriority="65" w:unhideWhenUsed="0"/>
+    <w:lsdException w:name="Medium List 2" w:semiHidden="0" w:uiPriority="66" w:unhideWhenUsed="0"/>
+    <w:lsdException w:name="Medium Grid 1" w:semiHidden="0" w:uiPriority="67" w:unhideWhenUsed="0"/>
+    <w:lsdException w:name="Medium Grid 2" w:semiHidden="0" w:uiPriority="68" w:unhideWhenUsed="0"/>
+    <w:lsdException w:name="Medium Grid 3" w:semiHidden="0" w:uiPriority="69" w:unhideWhenUsed="0"/>
+    <w:lsdException w:name="Dark List" w:semiHidden="0" w:uiPriority="70" w:unhideWhenUsed="0"/>
+    <w:lsdException w:name="Colorful Shading" w:semiHidden="0" w:uiPriority="71" w:unhideWhenUsed="0"/>
+    <w:lsdException w:name="Colorful List" w:semiHidden="0" w:uiPriority="72" w:unhideWhenUsed="0"/>
+    <w:lsdException w:name="Colorful Grid" w:semiHidden="0" w:uiPriority="73" w:unhideWhenUsed="0"/>
+    <w:lsdException w:name="Light Shading Accent 1" w:semiHidden="0" w:uiPriority="60" w:unhideWhenUsed="0"/>
+    <w:lsdException w:name="Light List Accent 1" w:semiHidden="0" w:uiPriority="61" w:unhideWhenUsed="0"/>
+    <w:lsdException w:name="Light Grid Accent 1" w:semiHidden="0" w:uiPriority="62" w:unhideWhenUsed="0"/>
+    <w:lsdException w:name="Medium Shading 1 Accent 1" w:semiHidden="0" w:uiPriority="63" w:unhideWhenUsed="0"/>
+    <w:lsdException w:name="Medium Shading 2 Accent 1" w:semiHidden="0" w:uiPriority="64" w:unhideWhenUsed="0"/>
+    <w:lsdException w:name="Medium List 1 Accent 1" w:semiHidden="0" w:uiPriority="65" w:unhideWhenUsed="0"/>
+    <w:lsdException w:name="Revision" w:unhideWhenUsed="0"/>
+    <w:lsdException w:name="List Paragraph" w:semiHidden="0" w:uiPriority="34" w:unhideWhenUsed="0" w:qFormat="1"/>
+    <w:lsdException w:name="Quote" w:semiHidden="0" w:uiPriority="29" w:unhideWhenUsed="0" w:qFormat="1"/>
+    <w:lsdException w:name="Intense Quote" w:semiHidden="0" w:uiPriority="30" w:unhideWhenUsed="0" w:qFormat="1"/>
+    <w:lsdException w:name="Medium List 2 Accent 1" w:semiHidden="0" w:uiPriority="66" w:unhideWhenUsed="0"/>
+    <w:lsdException w:name="Medium Grid 1 Accent 1" w:semiHidden="0" w:uiPriority="67" w:unhideWhenUsed="0"/>
+    <w:lsdException w:name="Medium Grid 2 Accent 1" w:semiHidden="0" w:uiPriority="68" w:unhideWhenUsed="0"/>
+    <w:lsdException w:name="Medium Grid 3 Accent 1" w:semiHidden="0" w:uiPriority="69" w:unhideWhenUsed="0"/>
+    <w:lsdException w:name="Dark List Accent 1" w:semiHidden="0" w:uiPriority="70" w:unhideWhenUsed="0"/>
+    <w:lsdException w:name="Colorful Shading Accent 1" w:semiHidden="0" w:uiPriority="71" w:unhideWhenUsed="0"/>
+    <w:lsdException w:name="Colorful List Accent 1" w:semiHidden="0" w:uiPriority="72" w:unhideWhenUsed="0"/>
+    <w:lsdException w:name="Colorful Grid Accent 1" w:semiHidden="0" w:uiPriority="73" w:unhideWhenUsed="0"/>
+    <w:lsdException w:name="Light Shading Accent 2" w:semiHidden="0" w:uiPriority="60" w:unhideWhenUsed="0"/>
+    <w:lsdException w:name="Light List Accent 2" w:semiHidden="0" w:uiPriority="61" w:unhideWhenUsed="0"/>
+    <w:lsdException w:name="Light Grid Accent 2" w:semiHidden="0" w:uiPriority="62" w:unhideWhenUsed="0"/>
+    <w:lsdException w:name="Medium Shading 1 Accent 2" w:semiHidden="0" w:uiPriority="63" w:unhideWhenUsed="0"/>
+    <w:lsdException w:name="Medium Shading 2 Accent 2" w:semiHidden="0" w:uiPriority="64" w:unhideWhenUsed="0"/>
+    <w:lsdException w:name="Medium List 1 Accent 2" w:semiHidden="0" w:uiPriority="65" w:unhideWhenUsed="0"/>
+    <w:lsdException w:name="Medium List 2 Accent 2" w:semiHidden="0" w:uiPriority="66" w:unhideWhenUsed="0"/>
+    <w:lsdException w:name="Medium Grid 1 Accent 2" w:semiHidden="0" w:uiPriority="67" w:unhideWhenUsed="0"/>
+    <w:lsdException w:name="Medium Grid 2 Accent 2" w:semiHidden="0" w:uiPriority="68" w:unhideWhenUsed="0"/>
+    <w:lsdException w:name="Medium Grid 3 Accent 2" w:semiHidden="0" w:uiPriority="69" w:unhideWhenUsed="0"/>
+    <w:lsdException w:name="Dark List Accent 2" w:semiHidden="0" w:uiPriority="70" w:unhideWhenUsed="0"/>
+    <w:lsdException w:name="Colorful Shading Accent 2" w:semiHidden="0" w:uiPriority="71" w:unhideWhenUsed="0"/>
+    <w:lsdException w:name="Colorful List Accent 2" w:semiHidden="0" w:uiPriority="72" w:unhideWhenUsed="0"/>
+    <w:lsdException w:name="Colorful Grid Accent 2" w:semiHidden="0" w:uiPriority="73" w:unhideWhenUsed="0"/>
+    <w:lsdException w:name="Light Shading Accent 3" w:semiHidden="0" w:uiPriority="60" w:unhideWhenUsed="0"/>
+    <w:lsdException w:name="Light List Accent 3" w:semiHidden="0" w:uiPriority="61" w:unhideWhenUsed="0"/>
+    <w:lsdException w:name="Light Grid Accent 3" w:semiHidden="0" w:uiPriority="62" w:unhideWhenUsed="0"/>
+    <w:lsdException w:name="Medium Shading 1 Accent 3" w:semiHidden="0" w:uiPriority="63" w:unhideWhenUsed="0"/>
+    <w:lsdException w:name="Medium Shading 2 Accent 3" w:semiHidden="0" w:uiPriority="64" w:unhideWhenUsed="0"/>
+    <w:lsdException w:name="Medium List 1 Accent 3" w:semiHidden="0" w:uiPriority="65" w:unhideWhenUsed="0"/>
+    <w:lsdException w:name="Medium List 2 Accent 3" w:semiHidden="0" w:uiPriority="66" w:unhideWhenUsed="0"/>
+    <w:lsdException w:name="Medium Grid 1 Accent 3" w:semiHidden="0" w:uiPriority="67" w:unhideWhenUsed="0"/>
+    <w:lsdException w:name="Medium Grid 2 Accent 3" w:semiHidden="0" w:uiPriority="68" w:unhideWhenUsed="0"/>
+    <w:lsdException w:name="Medium Grid 3 Accent 3" w:semiHidden="0" w:uiPriority="69" w:unhideWhenUsed="0"/>
+    <w:lsdException w:name="Dark List Accent 3" w:semiHidden="0" w:uiPriority="70" w:unhideWhenUsed="0"/>
+    <w:lsdException w:name="Colorful Shading Accent 3" w:semiHidden="0" w:uiPriority="71" w:unhideWhenUsed="0"/>
+    <w:lsdException w:name="Colorful List Accent 3" w:semiHidden="0" w:uiPriority="72" w:unhideWhenUsed="0"/>
+    <w:lsdException w:name="Colorful Grid Accent 3" w:semiHidden="0" w:uiPriority="73" w:unhideWhenUsed="0"/>
+    <w:lsdException w:name="Light Shading Accent 4" w:semiHidden="0" w:uiPriority="60" w:unhideWhenUsed="0"/>
+    <w:lsdException w:name="Light List Accent 4" w:semiHidden="0" w:uiPriority="61" w:unhideWhenUsed="0"/>
+    <w:lsdException w:name="Light Grid Accent 4" w:semiHidden="0" w:uiPriority="62" w:unhideWhenUsed="0"/>
+    <w:lsdException w:name="Medium Shading 1 Accent 4" w:semiHidden="0" w:uiPriority="63" w:unhideWhenUsed="0"/>
+    <w:lsdException w:name="Medium Shading 2 Accent 4" w:semiHidden="0" w:uiPriority="64" w:unhideWhenUsed="0"/>
+    <w:lsdException w:name="Medium List 1 Accent 4" w:semiHidden="0" w:uiPriority="65" w:unhideWhenUsed="0"/>
+    <w:lsdException w:name="Medium List 2 Accent 4" w:semiHidden="0" w:uiPriority="66" w:unhideWhenUsed="0"/>
+    <w:lsdException w:name="Medium Grid 1 Accent 4" w:semiHidden="0" w:uiPriority="67" w:unhideWhenUsed="0"/>
+    <w:lsdException w:name="Medium Grid 2 Accent 4" w:semiHidden="0" w:uiPriority="68" w:unhideWhenUsed="0"/>
+    <w:lsdException w:name="Medium Grid 3 Accent 4" w:semiHidden="0" w:uiPriority="69" w:unhideWhenUsed="0"/>
+    <w:lsdException w:name="Dark List Accent 4" w:semiHidden="0" w:uiPriority="70" w:unhideWhenUsed="0"/>
+    <w:lsdException w:name="Colorful Shading Accent 4" w:semiHidden="0" w:uiPriority="71" w:unhideWhenUsed="0"/>
+    <w:lsdException w:name="Colorful List Accent 4" w:semiHidden="0" w:uiPriority="72" w:unhideWhenUsed="0"/>
+    <w:lsdException w:name="Colorful Grid Accent 4" w:semiHidden="0" w:uiPriority="73" w:unhideWhenUsed="0"/>
+    <w:lsdException w:name="Light Shading Accent 5" w:semiHidden="0" w:uiPriority="60" w:unhideWhenUsed="0"/>
+    <w:lsdException w:name="Light List Accent 5" w:semiHidden="0" w:uiPriority="61" w:unhideWhenUsed="0"/>
+    <w:lsdException w:name="Light Grid Accent 5" w:semiHidden="0" w:uiPriority="62" w:unhideWhenUsed="0"/>
+    <w:lsdException w:name="Medium Shading 1 Accent 5" w:semiHidden="0" w:uiPriority="63" w:unhideWhenUsed="0"/>
+    <w:lsdException w:name="Medium Shading 2 Accent 5" w:semiHidden="0" w:uiPriority="64" w:unhideWhenUsed="0"/>
+    <w:lsdException w:name="Medium List 1 Accent 5" w:semiHidden="0" w:uiPriority="65" w:unhideWhenUsed="0"/>
+    <w:lsdException w:name="Medium List 2 Accent 5" w:semiHidden="0" w:uiPriority="66" w:unhideWhenUsed="0"/>
+    <w:lsdException w:name="Medium Grid 1 Accent 5" w:semiHidden="0" w:uiPriority="67" w:unhideWhenUsed="0"/>
+    <w:lsdException w:name="Medium Grid 2 Accent 5" w:semiHidden="0" w:uiPriority="68" w:unhideWhenUsed="0"/>
+    <w:lsdException w:name="Medium Grid 3 Accent 5" w:semiHidden="0" w:uiPriority="69" w:unhideWhenUsed="0"/>
+    <w:lsdException w:name="Dark List Accent 5" w:semiHidden="0" w:uiPriority="70" w:unhideWhenUsed="0"/>
+    <w:lsdException w:name="Colorful Shading Accent 5" w:semiHidden="0" w:uiPriority="71" w:unhideWhenUsed="0"/>
+    <w:lsdException w:name="Colorful List Accent 5" w:semiHidden="0" w:uiPriority="72" w:unhideWhenUsed="0"/>
+    <w:lsdException w:name="Colorful Grid Accent 5" w:semiHidden="0" w:uiPriority="73" w:unhideWhenUsed="0"/>
+    <w:lsdException w:name="Light Shading Accent 6" w:semiHidden="0" w:uiPriority="60" w:unhideWhenUsed="0"/>
+    <w:lsdException w:name="Light List Accent 6" w:semiHidden="0" w:uiPriority="61" w:unhideWhenUsed="0"/>
+    <w:lsdException w:name="Light Grid Accent 6" w:semiHidden="0" w:uiPriority="62" w:unhideWhenUsed="0"/>
+    <w:lsdException w:name="Medium Shading 1 Accent 6" w:semiHidden="0" w:uiPriority="63" w:unhideWhenUsed="0"/>
+    <w:lsdException w:name="Medium Shading 2 Accent 6" w:semiHidden="0" w:uiPriority="64" w:unhideWhenUsed="0"/>
+    <w:lsdException w:name="Medium List 1 Accent 6" w:semiHidden="0" w:uiPriority="65" w:unhideWhenUsed="0"/>
+    <w:lsdException w:name="Medium List 2 Accent 6" w:semiHidden="0" w:uiPriority="66" w:unhideWhenUsed="0"/>
+    <w:lsdException w:name="Medium Grid 1 Accent 6" w:semiHidden="0" w:uiPriority="67" w:unhideWhenUsed="0"/>
+    <w:lsdException w:name="Medium Grid 2 Accent 6" w:semiHidden="0" w:uiPriority="68" w:unhideWhenUsed="0"/>
+    <w:lsdException w:name="Medium Grid 3 Accent 6" w:semiHidden="0" w:uiPriority="69" w:unhideWhenUsed="0"/>
+    <w:lsdException w:name="Dark List Accent 6" w:semiHidden="0" w:uiPriority="70" w:unhideWhenUsed="0"/>
+    <w:lsdException w:name="Colorful Shading Accent 6" w:semiHidden="0" w:uiPriority="71" w:unhideWhenUsed="0"/>
+    <w:lsdException w:name="Colorful List Accent 6" w:semiHidden="0" w:uiPriority="72" w:unhideWhenUsed="0"/>
+    <w:lsdException w:name="Colorful Grid Accent 6" w:semiHidden="0" w:uiPriority="73" w:unhideWhenUsed="0"/>
+    <w:lsdException w:name="Subtle Emphasis" w:semiHidden="0" w:uiPriority="19" w:unhideWhenUsed="0" w:qFormat="1"/>
+    <w:lsdException w:name="Intense Emphasis" w:semiHidden="0" w:uiPriority="21" w:unhideWhenUsed="0" w:qFormat="1"/>
+    <w:lsdException w:name="Subtle Reference" w:semiHidden="0" w:uiPriority="31" w:unhideWhenUsed="0" w:qFormat="1"/>
+    <w:lsdException w:name="Intense Reference" w:semiHidden="0" w:uiPriority="32" w:unhideWhenUsed="0" w:qFormat="1"/>
+    <w:lsdException w:name="Book Title" w:semiHidden="0" w:uiPriority="33" w:unhideWhenUsed="0" w:qFormat="1"/>
+    <w:lsdException w:name="Bibliography" w:uiPriority="37"/>
+    <w:lsdException w:name="TOC Heading" w:uiPriority="39" w:qFormat="1"/>
+  </w:latentStyles>
+  <w:style w:type="paragraph" w:default="1" w:styleId="Normal">
+    <w:name w:val="Normal"/>
+    <w:qFormat/>
+  </w:style>
+  <w:style w:type="character" w:default="1" w:styleId="DefaultParagraphFont">
+    <w:name w:val="Default Paragraph Font"/>
+    <w:uiPriority w:val="1"/>
+    <w:semiHidden/>
+    <w:unhideWhenUsed/>
+  </w:style>
+  <w:style w:type="table" w:default="1" w:styleId="TableNormal">
+    <w:name w:val="Normal Table"/>
+    <w:uiPriority w:val="99"/>
+    <w:semiHidden/>
+    <w:unhideWhenUsed/>
+    <w:tblPr>
+      <w:tblInd w:w="0" w:type="dxa"/>
+      <w:tblCellMar>
+        <w:top w:w="0" w:type="dxa"/>
+        <w:left w:w="108" w:type="dxa"/>
+        <w:bottom w:w="0" w:type="dxa"/>
+        <w:right w:w="108" w:type="dxa"/>
+      </w:tblCellMar>
+    </w:tblPr>
+  </w:style>
+  <w:style w:type="numbering" w:default="1" w:styleId="NoList">
+    <w:name w:val="No List"/>
+    <w:uiPriority w:val="99"/>
+    <w:semiHidden/>
+    <w:unhideWhenUsed/>
   </w:style>
 </w:styles>
 </file>
@@ -7957,7 +9139,7 @@
 </file>
 
 <file path=customXml/itemProps1.xml><?xml version="1.0" encoding="utf-8"?>
-<ds:datastoreItem xmlns:ds="http://schemas.openxmlformats.org/officeDocument/2006/customXml" ds:itemID="{2014BA42-47C7-4127-86C0-6AA8DED58310}">
+<ds:datastoreItem xmlns:ds="http://schemas.openxmlformats.org/officeDocument/2006/customXml" ds:itemID="{3B2AEC05-F955-4AFC-B8D6-034531D46841}">
   <ds:schemaRefs>
     <ds:schemaRef ds:uri="http://schemas.openxmlformats.org/officeDocument/2006/bibliography"/>
   </ds:schemaRefs>

</xml_diff>